<commit_message>
Changes to be committed: 	new file:   GPU_Cleaned_Classification.csv 	new file:   LLM_GPU_Classification_Analysis.ipynb 	modified:   raport_llm_steam.docx
</commit_message>
<xml_diff>
--- a/raport_llm_steam.docx
+++ b/raport_llm_steam.docx
@@ -20,21 +20,7 @@
           <w:lang w:val="pl-PL"/>
         </w:rPr>
         <w:br/>
-        <w:t xml:space="preserve">wśród graczy </w:t>
-      </w:r>
-      <w:proofErr w:type="spellStart"/>
-      <w:r>
-        <w:rPr>
-          <w:lang w:val="pl-PL"/>
-        </w:rPr>
-        <w:t>Steam</w:t>
-      </w:r>
-      <w:proofErr w:type="spellEnd"/>
-      <w:r>
-        <w:rPr>
-          <w:lang w:val="pl-PL"/>
-        </w:rPr>
-        <w:t xml:space="preserve"> na podstawie danych sprzętowych</w:t>
+        <w:t>wśród graczy Steam na podstawie danych sprzętowych</w:t>
       </w:r>
     </w:p>
     <w:p>
@@ -47,7 +33,13 @@
         <w:rPr>
           <w:lang w:val="pl-PL"/>
         </w:rPr>
-        <w:t>Autor: [Twoje imię i nazwisko]</w:t>
+        <w:t xml:space="preserve">Autor: </w:t>
+      </w:r>
+      <w:r>
+        <w:rPr>
+          <w:lang w:val="pl-PL"/>
+        </w:rPr>
+        <w:t>X</w:t>
       </w:r>
     </w:p>
     <w:p>
@@ -60,117 +52,46 @@
         <w:rPr>
           <w:lang w:val="pl-PL"/>
         </w:rPr>
-        <w:t>Data: [Data złożenia]</w:t>
+        <w:t xml:space="preserve">Data: </w:t>
+      </w:r>
+      <w:r>
+        <w:rPr>
+          <w:lang w:val="pl-PL"/>
+        </w:rPr>
+        <w:t>14.06.2025</w:t>
       </w:r>
     </w:p>
     <w:p>
       <w:pPr>
-        <w:rPr>
-          <w:lang w:val="pl-PL"/>
-        </w:rPr>
+        <w:pStyle w:val="Nagwek1"/>
       </w:pPr>
       <w:r>
-        <w:rPr>
-          <w:lang w:val="pl-PL"/>
-        </w:rPr>
-        <w:t>Przedmiot / prowadzący: [opcjonalnie]</w:t>
+        <w:t>Spis treści</w:t>
       </w:r>
     </w:p>
     <w:p>
       <w:pPr>
-        <w:pStyle w:val="Nagwek1"/>
-      </w:pPr>
-      <w:proofErr w:type="spellStart"/>
-      <w:r>
-        <w:t>Spis</w:t>
-      </w:r>
-      <w:proofErr w:type="spellEnd"/>
-      <w:r>
-        <w:t xml:space="preserve"> </w:t>
-      </w:r>
-      <w:proofErr w:type="spellStart"/>
-      <w:r>
-        <w:t>treści</w:t>
-      </w:r>
-      <w:proofErr w:type="spellEnd"/>
-    </w:p>
-    <w:p>
-      <w:pPr>
         <w:pStyle w:val="Listanumerowana"/>
       </w:pPr>
-      <w:proofErr w:type="spellStart"/>
       <w:r>
         <w:t>Wstęp</w:t>
       </w:r>
-      <w:proofErr w:type="spellEnd"/>
     </w:p>
     <w:p>
       <w:pPr>
         <w:pStyle w:val="Listanumerowana"/>
       </w:pPr>
-      <w:proofErr w:type="spellStart"/>
       <w:r>
-        <w:t>Abstrakt</w:t>
+        <w:t>Abstrakt i hipotezy badawcze</w:t>
       </w:r>
-      <w:proofErr w:type="spellEnd"/>
-      <w:r>
-        <w:t xml:space="preserve"> </w:t>
-      </w:r>
-      <w:proofErr w:type="spellStart"/>
-      <w:r>
-        <w:t>i</w:t>
-      </w:r>
-      <w:proofErr w:type="spellEnd"/>
-      <w:r>
-        <w:t xml:space="preserve"> </w:t>
-      </w:r>
-      <w:proofErr w:type="spellStart"/>
-      <w:r>
-        <w:t>hipotezy</w:t>
-      </w:r>
-      <w:proofErr w:type="spellEnd"/>
-      <w:r>
-        <w:t xml:space="preserve"> </w:t>
-      </w:r>
-      <w:proofErr w:type="spellStart"/>
-      <w:r>
-        <w:t>badawcze</w:t>
-      </w:r>
-      <w:proofErr w:type="spellEnd"/>
     </w:p>
     <w:p>
       <w:pPr>
         <w:pStyle w:val="Listanumerowana"/>
       </w:pPr>
-      <w:proofErr w:type="spellStart"/>
       <w:r>
-        <w:t>Metodologia</w:t>
+        <w:t>Metodologia i środowisko analizy</w:t>
       </w:r>
-      <w:proofErr w:type="spellEnd"/>
-      <w:r>
-        <w:t xml:space="preserve"> </w:t>
-      </w:r>
-      <w:proofErr w:type="spellStart"/>
-      <w:r>
-        <w:t>i</w:t>
-      </w:r>
-      <w:proofErr w:type="spellEnd"/>
-      <w:r>
-        <w:t xml:space="preserve"> </w:t>
-      </w:r>
-      <w:proofErr w:type="spellStart"/>
-      <w:r>
-        <w:t>środowisko</w:t>
-      </w:r>
-      <w:proofErr w:type="spellEnd"/>
-      <w:r>
-        <w:t xml:space="preserve"> </w:t>
-      </w:r>
-      <w:proofErr w:type="spellStart"/>
-      <w:r>
-        <w:t>analizy</w:t>
-      </w:r>
-      <w:proofErr w:type="spellEnd"/>
     </w:p>
     <w:p>
       <w:pPr>
@@ -205,81 +126,24 @@
         <w:pStyle w:val="Listanumerowana"/>
       </w:pPr>
       <w:r>
-        <w:t xml:space="preserve">Analiza </w:t>
+        <w:t>Analiza statystyczna i wizualna</w:t>
       </w:r>
-      <w:proofErr w:type="spellStart"/>
-      <w:r>
-        <w:t>statystyczna</w:t>
-      </w:r>
-      <w:proofErr w:type="spellEnd"/>
-      <w:r>
-        <w:t xml:space="preserve"> </w:t>
-      </w:r>
-      <w:proofErr w:type="spellStart"/>
-      <w:r>
-        <w:t>i</w:t>
-      </w:r>
-      <w:proofErr w:type="spellEnd"/>
-      <w:r>
-        <w:t xml:space="preserve"> </w:t>
-      </w:r>
-      <w:proofErr w:type="spellStart"/>
-      <w:r>
-        <w:t>wizualna</w:t>
-      </w:r>
-      <w:proofErr w:type="spellEnd"/>
     </w:p>
     <w:p>
       <w:pPr>
         <w:pStyle w:val="Listanumerowana"/>
       </w:pPr>
-      <w:proofErr w:type="spellStart"/>
       <w:r>
-        <w:t>Wnioski</w:t>
+        <w:t>Wnioski i rekomendacje</w:t>
       </w:r>
-      <w:proofErr w:type="spellEnd"/>
-      <w:r>
-        <w:t xml:space="preserve"> </w:t>
-      </w:r>
-      <w:proofErr w:type="spellStart"/>
-      <w:r>
-        <w:t>i</w:t>
-      </w:r>
-      <w:proofErr w:type="spellEnd"/>
-      <w:r>
-        <w:t xml:space="preserve"> </w:t>
-      </w:r>
-      <w:proofErr w:type="spellStart"/>
-      <w:r>
-        <w:t>rekomendacje</w:t>
-      </w:r>
-      <w:proofErr w:type="spellEnd"/>
     </w:p>
     <w:p>
       <w:pPr>
         <w:pStyle w:val="Listanumerowana"/>
       </w:pPr>
-      <w:proofErr w:type="spellStart"/>
       <w:r>
-        <w:t>Literatura</w:t>
+        <w:t>Literatura i przypisy</w:t>
       </w:r>
-      <w:proofErr w:type="spellEnd"/>
-      <w:r>
-        <w:t xml:space="preserve"> </w:t>
-      </w:r>
-      <w:proofErr w:type="spellStart"/>
-      <w:r>
-        <w:t>i</w:t>
-      </w:r>
-      <w:proofErr w:type="spellEnd"/>
-      <w:r>
-        <w:t xml:space="preserve"> </w:t>
-      </w:r>
-      <w:proofErr w:type="spellStart"/>
-      <w:r>
-        <w:t>przypisy</w:t>
-      </w:r>
-      <w:proofErr w:type="spellEnd"/>
     </w:p>
     <w:p/>
     <w:p>
@@ -307,35 +171,7 @@
         <w:rPr>
           <w:lang w:val="pl-PL"/>
         </w:rPr>
-        <w:t xml:space="preserve">W ostatnich latach obserwujemy dynamiczny wzrost popularności dużych modeli językowych (LLM – </w:t>
-      </w:r>
-      <w:proofErr w:type="spellStart"/>
-      <w:r>
-        <w:rPr>
-          <w:lang w:val="pl-PL"/>
-        </w:rPr>
-        <w:t>Large</w:t>
-      </w:r>
-      <w:proofErr w:type="spellEnd"/>
-      <w:r>
-        <w:rPr>
-          <w:lang w:val="pl-PL"/>
-        </w:rPr>
-        <w:t xml:space="preserve"> Language </w:t>
-      </w:r>
-      <w:proofErr w:type="spellStart"/>
-      <w:r>
-        <w:rPr>
-          <w:lang w:val="pl-PL"/>
-        </w:rPr>
-        <w:t>Models</w:t>
-      </w:r>
-      <w:proofErr w:type="spellEnd"/>
-      <w:r>
-        <w:rPr>
-          <w:lang w:val="pl-PL"/>
-        </w:rPr>
-        <w:t>), wykorzystywanych zarówno w zastosowaniach naukowych, jak i codziennej produktywności. Mimo to, ich użytkowanie wciąż opiera się w dużej mierze na rozwiązaniach chmurowych, co wiąże się z kosztami, ograniczeniami prywatności oraz wymogiem stałego połączenia z Internetem.</w:t>
+        <w:t>W ostatnich latach obserwujemy dynamiczny wzrost popularności dużych modeli językowych (LLM – Large Language Models), wykorzystywanych zarówno w zastosowaniach naukowych, jak i codziennej produktywności. Mimo to, ich użytkowanie wciąż opiera się w dużej mierze na rozwiązaniach chmurowych, co wiąże się z kosztami, ograniczeniami prywatności oraz wymogiem stałego połączenia z Internetem.</w:t>
       </w:r>
     </w:p>
     <w:p>
@@ -349,49 +185,7 @@
         <w:rPr>
           <w:lang w:val="pl-PL"/>
         </w:rPr>
-        <w:t>Równolegle rośnie dostępność modeli open-</w:t>
-      </w:r>
-      <w:proofErr w:type="spellStart"/>
-      <w:r>
-        <w:rPr>
-          <w:lang w:val="pl-PL"/>
-        </w:rPr>
-        <w:t>source</w:t>
-      </w:r>
-      <w:proofErr w:type="spellEnd"/>
-      <w:r>
-        <w:rPr>
-          <w:lang w:val="pl-PL"/>
-        </w:rPr>
-        <w:t xml:space="preserve"> oraz lokalnych środowisk uruchomieniowych takich jak LM Studio, </w:t>
-      </w:r>
-      <w:proofErr w:type="spellStart"/>
-      <w:r>
-        <w:rPr>
-          <w:lang w:val="pl-PL"/>
-        </w:rPr>
-        <w:t>Ollama</w:t>
-      </w:r>
-      <w:proofErr w:type="spellEnd"/>
-      <w:r>
-        <w:rPr>
-          <w:lang w:val="pl-PL"/>
-        </w:rPr>
-        <w:t xml:space="preserve">, czy </w:t>
-      </w:r>
-      <w:proofErr w:type="spellStart"/>
-      <w:r>
-        <w:rPr>
-          <w:lang w:val="pl-PL"/>
-        </w:rPr>
-        <w:t>WebUI</w:t>
-      </w:r>
-      <w:proofErr w:type="spellEnd"/>
-      <w:r>
-        <w:rPr>
-          <w:lang w:val="pl-PL"/>
-        </w:rPr>
-        <w:t>, umożliwiających uruchomienie modeli bezpośrednio na komputerze użytkownika. Kluczowym ograniczeniem pozostaje jednak kwestia mocy obliczeniowej – w szczególności posiadanej przez przeciętnego użytkownika domowego.</w:t>
+        <w:t>Równolegle rośnie dostępność modeli open-source oraz lokalnych środowisk uruchomieniowych takich jak LM Studio, Ollama, czy WebUI, umożliwiających uruchomienie modeli bezpośrednio na komputerze użytkownika. Kluczowym ograniczeniem pozostaje jednak kwestia mocy obliczeniowej – w szczególności posiadanej przez przeciętnego użytkownika domowego.</w:t>
       </w:r>
     </w:p>
     <w:p>
@@ -405,21 +199,7 @@
         <w:rPr>
           <w:lang w:val="pl-PL"/>
         </w:rPr>
-        <w:t xml:space="preserve">Platforma </w:t>
-      </w:r>
-      <w:proofErr w:type="spellStart"/>
-      <w:r>
-        <w:rPr>
-          <w:lang w:val="pl-PL"/>
-        </w:rPr>
-        <w:t>Steam</w:t>
-      </w:r>
-      <w:proofErr w:type="spellEnd"/>
-      <w:r>
-        <w:rPr>
-          <w:lang w:val="pl-PL"/>
-        </w:rPr>
-        <w:t>, gromadząca miesięcznie ponad 120 milionów aktywnych użytkowników, publikuje regularnie dane o konfiguracjach sprzętowych swoich graczy. Analiza tych danych pozwala nie tylko oszacować obecny stan „komputerów domowych”, ale także odpowiedzieć na pytanie: ilu użytkowników jest już dziś w stanie lokalnie uruchomić model językowy?</w:t>
+        <w:t>Platforma Steam, gromadząca miesięcznie ponad 120 milionów aktywnych użytkowników, publikuje regularnie dane o konfiguracjach sprzętowych swoich graczy. Analiza tych danych pozwala nie tylko oszacować obecny stan „komputerów domowych”, ale także odpowiedzieć na pytanie: ilu użytkowników jest już dziś w stanie lokalnie uruchomić model językowy?</w:t>
       </w:r>
     </w:p>
     <w:p>
@@ -433,92 +213,14 @@
         <w:rPr>
           <w:lang w:val="pl-PL"/>
         </w:rPr>
+        <w:t xml:space="preserve">W niniejszym opracowaniu przeanalizowano dane sprzętowe graczy Steam z kwietnia 2025 roku pod kątem zgodności ich GPU z wymaganiami typowymi dla uruchamiania LLM, ze szczególnym uwzględnieniem obsługi CUDA, VRAM, typu pamięci i klasy sprzętu. Badanie </w:t>
+      </w:r>
+      <w:r>
+        <w:rPr>
+          <w:lang w:val="pl-PL"/>
+        </w:rPr>
         <w:lastRenderedPageBreak/>
-        <w:t xml:space="preserve">W niniejszym opracowaniu przeanalizowano dane sprzętowe graczy </w:t>
-      </w:r>
-      <w:proofErr w:type="spellStart"/>
-      <w:r>
-        <w:rPr>
-          <w:lang w:val="pl-PL"/>
-        </w:rPr>
-        <w:t>Steam</w:t>
-      </w:r>
-      <w:proofErr w:type="spellEnd"/>
-      <w:r>
-        <w:rPr>
-          <w:lang w:val="pl-PL"/>
-        </w:rPr>
-        <w:t xml:space="preserve"> z kwietnia 2025 roku pod kątem zgodności ich GPU z wymaganiami typowymi dla uruchamiania LLM, ze szczególnym uwzględnieniem obsługi CUDA, VRAM, typu pamięci i klasy sprzętu. Badanie uzupełniono o dane z </w:t>
-      </w:r>
-      <w:proofErr w:type="spellStart"/>
-      <w:r>
-        <w:rPr>
-          <w:lang w:val="pl-PL"/>
-        </w:rPr>
-        <w:t>TechPowerUp</w:t>
-      </w:r>
-      <w:proofErr w:type="spellEnd"/>
-      <w:r>
-        <w:rPr>
-          <w:lang w:val="pl-PL"/>
-        </w:rPr>
-        <w:t xml:space="preserve"> oraz benchmarki </w:t>
-      </w:r>
-      <w:proofErr w:type="spellStart"/>
-      <w:r>
-        <w:rPr>
-          <w:lang w:val="pl-PL"/>
-        </w:rPr>
-        <w:t>inference</w:t>
-      </w:r>
-      <w:proofErr w:type="spellEnd"/>
-      <w:r>
-        <w:rPr>
-          <w:lang w:val="pl-PL"/>
-        </w:rPr>
-        <w:t xml:space="preserve">, w celu przypisania klas zdolności (np. </w:t>
-      </w:r>
-      <w:proofErr w:type="spellStart"/>
-      <w:r>
-        <w:rPr>
-          <w:lang w:val="pl-PL"/>
-        </w:rPr>
-        <w:t>None</w:t>
-      </w:r>
-      <w:proofErr w:type="spellEnd"/>
-      <w:r>
-        <w:rPr>
-          <w:lang w:val="pl-PL"/>
-        </w:rPr>
-        <w:t xml:space="preserve">, ML </w:t>
-      </w:r>
-      <w:proofErr w:type="spellStart"/>
-      <w:r>
-        <w:rPr>
-          <w:lang w:val="pl-PL"/>
-        </w:rPr>
-        <w:t>only</w:t>
-      </w:r>
-      <w:proofErr w:type="spellEnd"/>
-      <w:r>
-        <w:rPr>
-          <w:lang w:val="pl-PL"/>
-        </w:rPr>
-        <w:t xml:space="preserve">, LLM </w:t>
-      </w:r>
-      <w:proofErr w:type="spellStart"/>
-      <w:r>
-        <w:rPr>
-          <w:lang w:val="pl-PL"/>
-        </w:rPr>
-        <w:t>Ready</w:t>
-      </w:r>
-      <w:proofErr w:type="spellEnd"/>
-      <w:r>
-        <w:rPr>
-          <w:lang w:val="pl-PL"/>
-        </w:rPr>
-        <w:t>) do najpopularniejszych modeli GPU.</w:t>
+        <w:t>uzupełniono o dane z TechPowerUp oraz benchmarki inference, w celu przypisania klas zdolności (np. None, ML only, LLM Ready) do najpopularniejszych modeli GPU.</w:t>
       </w:r>
     </w:p>
     <w:p>
@@ -558,35 +260,7 @@
         <w:rPr>
           <w:lang w:val="pl-PL"/>
         </w:rPr>
-        <w:t xml:space="preserve">Rozwój dużych modeli językowych (LLM) i ich zastosowań w codziennej pracy sprawia, że coraz więcej użytkowników interesuje się możliwością ich lokalnego uruchamiania. Rozwiązania takie jak LM Studio, </w:t>
-      </w:r>
-      <w:proofErr w:type="spellStart"/>
-      <w:r>
-        <w:rPr>
-          <w:lang w:val="pl-PL"/>
-        </w:rPr>
-        <w:t>Ollama</w:t>
-      </w:r>
-      <w:proofErr w:type="spellEnd"/>
-      <w:r>
-        <w:rPr>
-          <w:lang w:val="pl-PL"/>
-        </w:rPr>
-        <w:t xml:space="preserve"> czy </w:t>
-      </w:r>
-      <w:proofErr w:type="spellStart"/>
-      <w:r>
-        <w:rPr>
-          <w:lang w:val="pl-PL"/>
-        </w:rPr>
-        <w:t>WebUI</w:t>
-      </w:r>
-      <w:proofErr w:type="spellEnd"/>
-      <w:r>
-        <w:rPr>
-          <w:lang w:val="pl-PL"/>
-        </w:rPr>
-        <w:t xml:space="preserve"> umożliwiają prywatne przetwarzanie danych, eliminując zależność od infrastruktury chmurowej i poprawiając suwerenność cyfrową. Kluczową barierą pozostaje jednak sprzęt — nie każdy komputer osobisty jest zdolny do efektywnego działania z modelem klasy LLM.</w:t>
+        <w:t>Rozwój dużych modeli językowych (LLM) i ich zastosowań w codziennej pracy sprawia, że coraz więcej użytkowników interesuje się możliwością ich lokalnego uruchamiania. Rozwiązania takie jak LM Studio, Ollama czy WebUI umożliwiają prywatne przetwarzanie danych, eliminując zależność od infrastruktury chmurowej i poprawiając suwerenność cyfrową. Kluczową barierą pozostaje jednak sprzęt — nie każdy komputer osobisty jest zdolny do efektywnego działania z modelem klasy LLM.</w:t>
       </w:r>
     </w:p>
     <w:p>
@@ -599,49 +273,7 @@
         <w:rPr>
           <w:lang w:val="pl-PL"/>
         </w:rPr>
-        <w:t xml:space="preserve">W niniejszym badaniu przeanalizowano dane z kwietniowego </w:t>
-      </w:r>
-      <w:proofErr w:type="spellStart"/>
-      <w:r>
-        <w:rPr>
-          <w:lang w:val="pl-PL"/>
-        </w:rPr>
-        <w:t>Steam</w:t>
-      </w:r>
-      <w:proofErr w:type="spellEnd"/>
-      <w:r>
-        <w:rPr>
-          <w:lang w:val="pl-PL"/>
-        </w:rPr>
-        <w:t xml:space="preserve"> Hardware </w:t>
-      </w:r>
-      <w:proofErr w:type="spellStart"/>
-      <w:r>
-        <w:rPr>
-          <w:lang w:val="pl-PL"/>
-        </w:rPr>
-        <w:t>Survey</w:t>
-      </w:r>
-      <w:proofErr w:type="spellEnd"/>
-      <w:r>
-        <w:rPr>
-          <w:lang w:val="pl-PL"/>
-        </w:rPr>
-        <w:t xml:space="preserve"> 2025, obejmujące konfiguracje sprzętowe milionów graczy. Najpopularniejsze jednostki GPU zestawiono z danymi technicznymi pozyskanymi z bazy </w:t>
-      </w:r>
-      <w:proofErr w:type="spellStart"/>
-      <w:r>
-        <w:rPr>
-          <w:lang w:val="pl-PL"/>
-        </w:rPr>
-        <w:t>TechPowerUp</w:t>
-      </w:r>
-      <w:proofErr w:type="spellEnd"/>
-      <w:r>
-        <w:rPr>
-          <w:lang w:val="pl-PL"/>
-        </w:rPr>
-        <w:t>, obejmującymi ilość pamięci VRAM, typ zastosowanej pamięci, wsparcie dla CUDA oraz innych technologii akceleracyjnych.</w:t>
+        <w:t>W niniejszym badaniu przeanalizowano dane z kwietniowego Steam Hardware Survey 2025, obejmujące konfiguracje sprzętowe milionów graczy. Najpopularniejsze jednostki GPU zestawiono z danymi technicznymi pozyskanymi z bazy TechPowerUp, obejmującymi ilość pamięci VRAM, typ zastosowanej pamięci, wsparcie dla CUDA oraz innych technologii akceleracyjnych.</w:t>
       </w:r>
     </w:p>
     <w:p>
@@ -654,21 +286,7 @@
         <w:rPr>
           <w:lang w:val="pl-PL"/>
         </w:rPr>
-        <w:t xml:space="preserve">Na tej podstawie dokonano klasyfikacji kart graficznych względem zdolności do uruchamiania lokalnych modeli — od „braku możliwości” po „pełną gotowość do </w:t>
-      </w:r>
-      <w:proofErr w:type="spellStart"/>
-      <w:r>
-        <w:rPr>
-          <w:lang w:val="pl-PL"/>
-        </w:rPr>
-        <w:t>inference</w:t>
-      </w:r>
-      <w:proofErr w:type="spellEnd"/>
-      <w:r>
-        <w:rPr>
-          <w:lang w:val="pl-PL"/>
-        </w:rPr>
-        <w:t xml:space="preserve"> dużych LLM”. Analiza statystyczna udziałów poszczególnych klas wskazuje, że większość graczy dysponuje sprzętem zdolnym do podstawowego uczenia maszynowego, zaś znaczący odsetek użytkowników może już dziś uruchamiać modele językowe lokalnie, pod warunkiem ich optymalizacji.</w:t>
+        <w:t>Na tej podstawie dokonano klasyfikacji kart graficznych względem zdolności do uruchamiania lokalnych modeli — od „braku możliwości” po „pełną gotowość do inference dużych LLM”. Analiza statystyczna udziałów poszczególnych klas wskazuje, że większość graczy dysponuje sprzętem zdolnym do podstawowego uczenia maszynowego, zaś znaczący odsetek użytkowników może już dziś uruchamiać modele językowe lokalnie, pod warunkiem ich optymalizacji.</w:t>
       </w:r>
     </w:p>
     <w:p>
@@ -714,35 +332,7 @@
         <w:rPr>
           <w:lang w:val="pl-PL"/>
         </w:rPr>
-        <w:t xml:space="preserve">Analiza została przeprowadzona na podstawie danych z kwietniowego </w:t>
-      </w:r>
-      <w:proofErr w:type="spellStart"/>
-      <w:r>
-        <w:rPr>
-          <w:lang w:val="pl-PL"/>
-        </w:rPr>
-        <w:t>Steam</w:t>
-      </w:r>
-      <w:proofErr w:type="spellEnd"/>
-      <w:r>
-        <w:rPr>
-          <w:lang w:val="pl-PL"/>
-        </w:rPr>
-        <w:t xml:space="preserve"> Hardware </w:t>
-      </w:r>
-      <w:proofErr w:type="spellStart"/>
-      <w:r>
-        <w:rPr>
-          <w:lang w:val="pl-PL"/>
-        </w:rPr>
-        <w:t>Survey</w:t>
-      </w:r>
-      <w:proofErr w:type="spellEnd"/>
-      <w:r>
-        <w:rPr>
-          <w:lang w:val="pl-PL"/>
-        </w:rPr>
-        <w:t xml:space="preserve"> 2025</w:t>
+        <w:t>Analiza została przeprowadzona na podstawie danych z kwietniowego Steam Hardware Survey 2025</w:t>
       </w:r>
       <w:hyperlink w:anchor="user-content-fn-1" w:history="1">
         <w:r>
@@ -758,35 +348,7 @@
         <w:rPr>
           <w:lang w:val="pl-PL"/>
         </w:rPr>
-        <w:t xml:space="preserve">, udostępnianych cyklicznie przez firmę </w:t>
-      </w:r>
-      <w:proofErr w:type="spellStart"/>
-      <w:r>
-        <w:rPr>
-          <w:lang w:val="pl-PL"/>
-        </w:rPr>
-        <w:t>Valve</w:t>
-      </w:r>
-      <w:proofErr w:type="spellEnd"/>
-      <w:r>
-        <w:rPr>
-          <w:lang w:val="pl-PL"/>
-        </w:rPr>
-        <w:t xml:space="preserve"> w postaci zestawień udziałów procentowych konfiguracji sprzętowych wśród aktywnych użytkowników platformy </w:t>
-      </w:r>
-      <w:proofErr w:type="spellStart"/>
-      <w:r>
-        <w:rPr>
-          <w:lang w:val="pl-PL"/>
-        </w:rPr>
-        <w:t>Steam</w:t>
-      </w:r>
-      <w:proofErr w:type="spellEnd"/>
-      <w:r>
-        <w:rPr>
-          <w:lang w:val="pl-PL"/>
-        </w:rPr>
-        <w:t xml:space="preserve">. Dane te są </w:t>
+        <w:t xml:space="preserve">, udostępnianych cyklicznie przez firmę Valve w postaci zestawień udziałów procentowych konfiguracji sprzętowych wśród aktywnych użytkowników platformy Steam. Dane te są </w:t>
       </w:r>
       <w:r>
         <w:rPr>
@@ -828,28 +390,7 @@
         <w:rPr>
           <w:lang w:val="pl-PL"/>
         </w:rPr>
-        <w:t xml:space="preserve">. Nie są też publicznie udostępniane w formacie umożliwiającym bezpośredni import, </w:t>
-      </w:r>
-      <w:r>
-        <w:rPr>
-          <w:lang w:val="pl-PL"/>
-        </w:rPr>
-        <w:lastRenderedPageBreak/>
-        <w:t>co wymusiło ręczne przekształcenie (</w:t>
-      </w:r>
-      <w:proofErr w:type="spellStart"/>
-      <w:r>
-        <w:rPr>
-          <w:lang w:val="pl-PL"/>
-        </w:rPr>
-        <w:t>scraping</w:t>
-      </w:r>
-      <w:proofErr w:type="spellEnd"/>
-      <w:r>
-        <w:rPr>
-          <w:lang w:val="pl-PL"/>
-        </w:rPr>
-        <w:t xml:space="preserve"> + oczyszczenie) danych do postaci tabelarycznej.</w:t>
+        <w:t>. Nie są też publicznie udostępniane w formacie umożliwiającym bezpośredni import, co wymusiło ręczne przekształcenie (scraping + oczyszczenie) danych do postaci tabelarycznej.</w:t>
       </w:r>
     </w:p>
     <w:p>
@@ -862,77 +403,14 @@
         <w:rPr>
           <w:lang w:val="pl-PL"/>
         </w:rPr>
-        <w:t>Dla uzupełnienia brakujących informacji o parametrach kart graficznych (VRAM, typ pamięci, rok wydania, wsparcie CUDA/</w:t>
+        <w:t xml:space="preserve">Dla uzupełnienia brakujących informacji o parametrach kart graficznych (VRAM, typ pamięci, rok wydania, wsparcie CUDA/ROCm), wykorzystano dane z bazy TechPowerUp </w:t>
       </w:r>
-      <w:proofErr w:type="spellStart"/>
       <w:r>
         <w:rPr>
           <w:lang w:val="pl-PL"/>
         </w:rPr>
-        <w:t>ROCm</w:t>
-      </w:r>
-      <w:proofErr w:type="spellEnd"/>
-      <w:r>
-        <w:rPr>
-          <w:lang w:val="pl-PL"/>
-        </w:rPr>
-        <w:t xml:space="preserve">), wykorzystano dane z bazy </w:t>
-      </w:r>
-      <w:proofErr w:type="spellStart"/>
-      <w:r>
-        <w:rPr>
-          <w:lang w:val="pl-PL"/>
-        </w:rPr>
-        <w:t>TechPowerUp</w:t>
-      </w:r>
-      <w:proofErr w:type="spellEnd"/>
-      <w:r>
-        <w:rPr>
-          <w:lang w:val="pl-PL"/>
-        </w:rPr>
-        <w:t xml:space="preserve"> GPU Database pozyskiwane automatycznie za pomocą własnego skryptu </w:t>
-      </w:r>
-      <w:proofErr w:type="spellStart"/>
-      <w:r>
-        <w:rPr>
-          <w:lang w:val="pl-PL"/>
-        </w:rPr>
-        <w:t>Python-Scrapera</w:t>
-      </w:r>
-      <w:proofErr w:type="spellEnd"/>
-      <w:r>
-        <w:rPr>
-          <w:lang w:val="pl-PL"/>
-        </w:rPr>
-        <w:t xml:space="preserve"> (</w:t>
-      </w:r>
-      <w:proofErr w:type="spellStart"/>
-      <w:r>
-        <w:rPr>
-          <w:lang w:val="pl-PL"/>
-        </w:rPr>
-        <w:t>BeautifulSoup</w:t>
-      </w:r>
-      <w:proofErr w:type="spellEnd"/>
-      <w:r>
-        <w:rPr>
-          <w:lang w:val="pl-PL"/>
-        </w:rPr>
-        <w:t xml:space="preserve"> + </w:t>
-      </w:r>
-      <w:proofErr w:type="spellStart"/>
-      <w:r>
-        <w:rPr>
-          <w:lang w:val="pl-PL"/>
-        </w:rPr>
-        <w:t>pandas</w:t>
-      </w:r>
-      <w:proofErr w:type="spellEnd"/>
-      <w:r>
-        <w:rPr>
-          <w:lang w:val="pl-PL"/>
-        </w:rPr>
-        <w:t>). Dane te są nieoficjalne, ale szeroko stosowane w środowisku technicznym i edukacyjnym jako wiarygodne źródło parametrów kart.</w:t>
+        <w:lastRenderedPageBreak/>
+        <w:t>GPU Database pozyskiwane automatycznie za pomocą własnego skryptu Python-Scrapera (BeautifulSoup + pandas). Dane te są nieoficjalne, ale szeroko stosowane w środowisku technicznym i edukacyjnym jako wiarygodne źródło parametrów kart.</w:t>
       </w:r>
     </w:p>
     <w:p>
@@ -970,18 +448,8 @@
           <w:iCs/>
           <w:lang w:val="pl-PL"/>
         </w:rPr>
-        <w:t xml:space="preserve">LLM Pro </w:t>
+        <w:t>LLM Pro Ready</w:t>
       </w:r>
-      <w:proofErr w:type="spellStart"/>
-      <w:r>
-        <w:rPr>
-          <w:i/>
-          <w:iCs/>
-          <w:lang w:val="pl-PL"/>
-        </w:rPr>
-        <w:t>Ready</w:t>
-      </w:r>
-      <w:proofErr w:type="spellEnd"/>
     </w:p>
     <w:p>
       <w:pPr>
@@ -1005,18 +473,8 @@
           <w:iCs/>
           <w:lang w:val="pl-PL"/>
         </w:rPr>
-        <w:t xml:space="preserve">LLM Basic </w:t>
+        <w:t>LLM Basic Ready</w:t>
       </w:r>
-      <w:proofErr w:type="spellStart"/>
-      <w:r>
-        <w:rPr>
-          <w:i/>
-          <w:iCs/>
-          <w:lang w:val="pl-PL"/>
-        </w:rPr>
-        <w:t>Ready</w:t>
-      </w:r>
-      <w:proofErr w:type="spellEnd"/>
     </w:p>
     <w:p>
       <w:pPr>
@@ -1040,18 +498,8 @@
           <w:iCs/>
           <w:lang w:val="pl-PL"/>
         </w:rPr>
-        <w:t xml:space="preserve">ML </w:t>
+        <w:t>ML only</w:t>
       </w:r>
-      <w:proofErr w:type="spellStart"/>
-      <w:r>
-        <w:rPr>
-          <w:i/>
-          <w:iCs/>
-          <w:lang w:val="pl-PL"/>
-        </w:rPr>
-        <w:t>only</w:t>
-      </w:r>
-      <w:proofErr w:type="spellEnd"/>
     </w:p>
     <w:p>
       <w:pPr>
@@ -1069,7 +517,6 @@
         </w:rPr>
         <w:t xml:space="preserve">VRAM &lt; 4 GB lub brak wsparcia CUDA – </w:t>
       </w:r>
-      <w:proofErr w:type="spellStart"/>
       <w:r>
         <w:rPr>
           <w:i/>
@@ -1078,7 +525,6 @@
         </w:rPr>
         <w:t>None</w:t>
       </w:r>
-      <w:proofErr w:type="spellEnd"/>
     </w:p>
     <w:p>
       <w:pPr>
@@ -1090,21 +536,7 @@
         <w:rPr>
           <w:lang w:val="pl-PL"/>
         </w:rPr>
-        <w:t xml:space="preserve">Modele typu Mistral 7B, </w:t>
-      </w:r>
-      <w:proofErr w:type="spellStart"/>
-      <w:r>
-        <w:rPr>
-          <w:lang w:val="pl-PL"/>
-        </w:rPr>
-        <w:t>LLaMA</w:t>
-      </w:r>
-      <w:proofErr w:type="spellEnd"/>
-      <w:r>
-        <w:rPr>
-          <w:lang w:val="pl-PL"/>
-        </w:rPr>
-        <w:t xml:space="preserve"> 2 7B i Phi-2 posłużyły jako reprezentatywne przykłady LLM testowanych lokalnie, zaś informacje o ich wymaganiach pozyskano m.in. z dokumentacji </w:t>
+        <w:t xml:space="preserve">Modele typu Mistral 7B, LLaMA 2 7B i Phi-2 posłużyły jako reprezentatywne przykłady LLM testowanych lokalnie, zaś informacje o ich wymaganiach pozyskano m.in. z dokumentacji </w:t>
       </w:r>
       <w:hyperlink r:id="rId6" w:tgtFrame="_new" w:history="1">
         <w:r>
@@ -1176,19 +608,11 @@
           <w:lang w:val="pl-PL"/>
         </w:rPr>
       </w:pPr>
-      <w:proofErr w:type="spellStart"/>
       <w:r>
         <w:rPr>
           <w:lang w:val="pl-PL"/>
         </w:rPr>
-        <w:t>Steam</w:t>
-      </w:r>
-      <w:proofErr w:type="spellEnd"/>
-      <w:r>
-        <w:rPr>
-          <w:lang w:val="pl-PL"/>
-        </w:rPr>
-        <w:t xml:space="preserve"> nie udostępnia liczbowej wielkości próby (liczby respondentów),</w:t>
+        <w:t>Steam nie udostępnia liczbowej wielkości próby (liczby respondentów),</w:t>
       </w:r>
     </w:p>
     <w:p>
@@ -1239,35 +663,7 @@
         <w:rPr>
           <w:lang w:val="pl-PL"/>
         </w:rPr>
-        <w:t xml:space="preserve">nie uwzględniono niestandardowych </w:t>
-      </w:r>
-      <w:proofErr w:type="spellStart"/>
-      <w:r>
-        <w:rPr>
-          <w:lang w:val="pl-PL"/>
-        </w:rPr>
-        <w:t>buildów</w:t>
-      </w:r>
-      <w:proofErr w:type="spellEnd"/>
-      <w:r>
-        <w:rPr>
-          <w:lang w:val="pl-PL"/>
-        </w:rPr>
-        <w:t xml:space="preserve"> LLM z </w:t>
-      </w:r>
-      <w:proofErr w:type="spellStart"/>
-      <w:r>
-        <w:rPr>
-          <w:lang w:val="pl-PL"/>
-        </w:rPr>
-        <w:t>offloadingiem</w:t>
-      </w:r>
-      <w:proofErr w:type="spellEnd"/>
-      <w:r>
-        <w:rPr>
-          <w:lang w:val="pl-PL"/>
-        </w:rPr>
-        <w:t xml:space="preserve"> RAM/CPU.</w:t>
+        <w:t>nie uwzględniono niestandardowych buildów LLM z offloadingiem RAM/CPU.</w:t>
       </w:r>
       <w:r>
         <w:rPr>
@@ -1300,35 +696,7 @@
         <w:rPr>
           <w:lang w:val="pl-PL"/>
         </w:rPr>
-        <w:t xml:space="preserve">Dane ze </w:t>
-      </w:r>
-      <w:proofErr w:type="spellStart"/>
-      <w:r>
-        <w:rPr>
-          <w:lang w:val="pl-PL"/>
-        </w:rPr>
-        <w:t>Steam</w:t>
-      </w:r>
-      <w:proofErr w:type="spellEnd"/>
-      <w:r>
-        <w:rPr>
-          <w:lang w:val="pl-PL"/>
-        </w:rPr>
-        <w:t xml:space="preserve"> Hardware </w:t>
-      </w:r>
-      <w:proofErr w:type="spellStart"/>
-      <w:r>
-        <w:rPr>
-          <w:lang w:val="pl-PL"/>
-        </w:rPr>
-        <w:t>Survey</w:t>
-      </w:r>
-      <w:proofErr w:type="spellEnd"/>
-      <w:r>
-        <w:rPr>
-          <w:lang w:val="pl-PL"/>
-        </w:rPr>
-        <w:t xml:space="preserve"> nie są udostępniane w formie umożliwiającej bezpośrednie pobranie i analizę (np. JSON, CSV, API). W związku z tym dokonano </w:t>
+        <w:t xml:space="preserve">Dane ze Steam Hardware Survey nie są udostępniane w formie umożliwiającej bezpośrednie pobranie i analizę (np. JSON, CSV, API). W związku z tym dokonano </w:t>
       </w:r>
       <w:r>
         <w:rPr>
@@ -1336,25 +704,7 @@
           <w:bCs/>
           <w:lang w:val="pl-PL"/>
         </w:rPr>
-        <w:t xml:space="preserve">manualnego </w:t>
-      </w:r>
-      <w:proofErr w:type="spellStart"/>
-      <w:r>
-        <w:rPr>
-          <w:b/>
-          <w:bCs/>
-          <w:lang w:val="pl-PL"/>
-        </w:rPr>
-        <w:t>scrapowania</w:t>
-      </w:r>
-      <w:proofErr w:type="spellEnd"/>
-      <w:r>
-        <w:rPr>
-          <w:b/>
-          <w:bCs/>
-          <w:lang w:val="pl-PL"/>
-        </w:rPr>
-        <w:t xml:space="preserve"> tabeli z poziomu przeglądarki</w:t>
+        <w:t>manualnego scrapowania tabeli z poziomu przeglądarki</w:t>
       </w:r>
       <w:r>
         <w:rPr>
@@ -1394,21 +744,7 @@
         <w:rPr>
           <w:lang w:val="pl-PL"/>
         </w:rPr>
-        <w:t>przekształcenia danych do formatu tabelarycznego .</w:t>
-      </w:r>
-      <w:proofErr w:type="spellStart"/>
-      <w:r>
-        <w:rPr>
-          <w:lang w:val="pl-PL"/>
-        </w:rPr>
-        <w:t>xlsx</w:t>
-      </w:r>
-      <w:proofErr w:type="spellEnd"/>
-      <w:r>
-        <w:rPr>
-          <w:lang w:val="pl-PL"/>
-        </w:rPr>
-        <w:t>,</w:t>
+        <w:t>przekształcenia danych do formatu tabelarycznego .xlsx,</w:t>
       </w:r>
     </w:p>
     <w:p>
@@ -1425,7 +761,6 @@
         <w:rPr>
           <w:lang w:val="pl-PL"/>
         </w:rPr>
-        <w:lastRenderedPageBreak/>
         <w:t>usunięcia pól nieistotnych (np. wzrostów % m/m),</w:t>
       </w:r>
     </w:p>
@@ -1443,21 +778,7 @@
         <w:rPr>
           <w:lang w:val="pl-PL"/>
         </w:rPr>
-        <w:t>oznaczenia układów zintegrowanych (</w:t>
-      </w:r>
-      <w:proofErr w:type="spellStart"/>
-      <w:r>
-        <w:rPr>
-          <w:lang w:val="pl-PL"/>
-        </w:rPr>
-        <w:t>iGPU</w:t>
-      </w:r>
-      <w:proofErr w:type="spellEnd"/>
-      <w:r>
-        <w:rPr>
-          <w:lang w:val="pl-PL"/>
-        </w:rPr>
-        <w:t>) oraz konsumenckich GPU dyskretnych.</w:t>
+        <w:t>oznaczenia układów zintegrowanych (iGPU) oraz konsumenckich GPU dyskretnych.</w:t>
       </w:r>
     </w:p>
     <w:p>
@@ -1470,49 +791,8 @@
         <w:rPr>
           <w:lang w:val="pl-PL"/>
         </w:rPr>
-        <w:t xml:space="preserve">Dla danych technicznych GPU wykorzystano </w:t>
-      </w:r>
-      <w:proofErr w:type="spellStart"/>
-      <w:r>
-        <w:rPr>
-          <w:lang w:val="pl-PL"/>
-        </w:rPr>
-        <w:t>TechPowerUp</w:t>
-      </w:r>
-      <w:proofErr w:type="spellEnd"/>
-      <w:r>
-        <w:rPr>
-          <w:lang w:val="pl-PL"/>
-        </w:rPr>
-        <w:t xml:space="preserve"> GPU Database, </w:t>
-      </w:r>
-      <w:proofErr w:type="spellStart"/>
-      <w:r>
-        <w:rPr>
-          <w:lang w:val="pl-PL"/>
-        </w:rPr>
-        <w:t>scrapowaną</w:t>
-      </w:r>
-      <w:proofErr w:type="spellEnd"/>
-      <w:r>
-        <w:rPr>
-          <w:lang w:val="pl-PL"/>
-        </w:rPr>
-        <w:t xml:space="preserve"> automatycznie przez skrypt w </w:t>
-      </w:r>
-      <w:proofErr w:type="spellStart"/>
-      <w:r>
-        <w:rPr>
-          <w:lang w:val="pl-PL"/>
-        </w:rPr>
-        <w:t>Pythonie</w:t>
-      </w:r>
-      <w:proofErr w:type="spellEnd"/>
-      <w:r>
-        <w:rPr>
-          <w:lang w:val="pl-PL"/>
-        </w:rPr>
-        <w:t xml:space="preserve"> oparty o:</w:t>
+        <w:lastRenderedPageBreak/>
+        <w:t>Dla danych technicznych GPU wykorzystano TechPowerUp GPU Database, scrapowaną automatycznie przez skrypt w Pythonie oparty o:</w:t>
       </w:r>
     </w:p>
     <w:p>
@@ -1525,19 +805,11 @@
           <w:lang w:val="pl-PL"/>
         </w:rPr>
       </w:pPr>
-      <w:proofErr w:type="spellStart"/>
       <w:r>
         <w:rPr>
           <w:lang w:val="pl-PL"/>
         </w:rPr>
-        <w:t>requests</w:t>
-      </w:r>
-      <w:proofErr w:type="spellEnd"/>
-      <w:r>
-        <w:rPr>
-          <w:lang w:val="pl-PL"/>
-        </w:rPr>
-        <w:t>,</w:t>
+        <w:t>requests,</w:t>
       </w:r>
     </w:p>
     <w:p>
@@ -1550,19 +822,11 @@
           <w:lang w:val="pl-PL"/>
         </w:rPr>
       </w:pPr>
-      <w:proofErr w:type="spellStart"/>
       <w:r>
         <w:rPr>
           <w:lang w:val="pl-PL"/>
         </w:rPr>
-        <w:t>BeautifulSoup</w:t>
-      </w:r>
-      <w:proofErr w:type="spellEnd"/>
-      <w:r>
-        <w:rPr>
-          <w:lang w:val="pl-PL"/>
-        </w:rPr>
-        <w:t>,</w:t>
+        <w:t>BeautifulSoup,</w:t>
       </w:r>
     </w:p>
     <w:p>
@@ -1575,19 +839,11 @@
           <w:lang w:val="pl-PL"/>
         </w:rPr>
       </w:pPr>
-      <w:proofErr w:type="spellStart"/>
       <w:r>
         <w:rPr>
           <w:lang w:val="pl-PL"/>
         </w:rPr>
-        <w:t>pandas</w:t>
-      </w:r>
-      <w:proofErr w:type="spellEnd"/>
-      <w:r>
-        <w:rPr>
-          <w:lang w:val="pl-PL"/>
-        </w:rPr>
-        <w:t>.</w:t>
+        <w:t>pandas.</w:t>
       </w:r>
     </w:p>
     <w:p>
@@ -1600,21 +856,7 @@
         <w:rPr>
           <w:lang w:val="pl-PL"/>
         </w:rPr>
-        <w:t xml:space="preserve">Kod </w:t>
-      </w:r>
-      <w:proofErr w:type="spellStart"/>
-      <w:r>
-        <w:rPr>
-          <w:lang w:val="pl-PL"/>
-        </w:rPr>
-        <w:t>scrapera</w:t>
-      </w:r>
-      <w:proofErr w:type="spellEnd"/>
-      <w:r>
-        <w:rPr>
-          <w:lang w:val="pl-PL"/>
-        </w:rPr>
-        <w:t xml:space="preserve"> dostępny jest w repozytorium (lub załączniku):</w:t>
+        <w:t>Kod scrapera dostępny jest w repozytorium (lub załączniku):</w:t>
       </w:r>
     </w:p>
     <w:p>
@@ -1643,21 +885,7 @@
         <w:rPr>
           <w:lang w:val="pl-PL"/>
         </w:rPr>
-        <w:t xml:space="preserve">Każdy model GPU z listy top 50 (według udziału) został dopasowany do strony </w:t>
-      </w:r>
-      <w:proofErr w:type="spellStart"/>
-      <w:r>
-        <w:rPr>
-          <w:lang w:val="pl-PL"/>
-        </w:rPr>
-        <w:t>TechPowerUp</w:t>
-      </w:r>
-      <w:proofErr w:type="spellEnd"/>
-      <w:r>
-        <w:rPr>
-          <w:lang w:val="pl-PL"/>
-        </w:rPr>
-        <w:t>, a następnie wyodrębniono kluczowe pola:</w:t>
+        <w:t>Każdy model GPU z listy top 50 (według udziału) został dopasowany do strony TechPowerUp, a następnie wyodrębniono kluczowe pola:</w:t>
       </w:r>
     </w:p>
     <w:p>
@@ -1866,16 +1094,13 @@
                       <w:lang w:val="pl-PL"/>
                     </w:rPr>
                   </w:pPr>
-                  <w:proofErr w:type="spellStart"/>
                   <w:r>
                     <w:rPr>
                       <w:b/>
                       <w:bCs/>
                     </w:rPr>
-                    <w:lastRenderedPageBreak/>
                     <w:t>Klasa</w:t>
                   </w:r>
-                  <w:proofErr w:type="spellEnd"/>
                 </w:p>
               </w:tc>
               <w:tc>
@@ -1891,31 +1116,13 @@
                       <w:lang w:val="pl-PL"/>
                     </w:rPr>
                   </w:pPr>
-                  <w:proofErr w:type="spellStart"/>
                   <w:r>
                     <w:rPr>
                       <w:b/>
                       <w:bCs/>
                     </w:rPr>
-                    <w:t>Kryteria</w:t>
+                    <w:t>Kryteria minimalne</w:t>
                   </w:r>
-                  <w:proofErr w:type="spellEnd"/>
-                  <w:r>
-                    <w:rPr>
-                      <w:b/>
-                      <w:bCs/>
-                    </w:rPr>
-                    <w:t xml:space="preserve"> </w:t>
-                  </w:r>
-                  <w:proofErr w:type="spellStart"/>
-                  <w:r>
-                    <w:rPr>
-                      <w:b/>
-                      <w:bCs/>
-                    </w:rPr>
-                    <w:t>minimalne</w:t>
-                  </w:r>
-                  <w:proofErr w:type="spellEnd"/>
                 </w:p>
               </w:tc>
               <w:tc>
@@ -1931,21 +1138,12 @@
                       <w:lang w:val="pl-PL"/>
                     </w:rPr>
                   </w:pPr>
-                  <w:proofErr w:type="spellStart"/>
                   <w:r>
                     <w:rPr>
                       <w:b/>
                       <w:bCs/>
                     </w:rPr>
-                    <w:t>Przykładowe</w:t>
-                  </w:r>
-                  <w:proofErr w:type="spellEnd"/>
-                  <w:r>
-                    <w:rPr>
-                      <w:b/>
-                      <w:bCs/>
-                    </w:rPr>
-                    <w:t xml:space="preserve"> GPU</w:t>
+                    <w:t>Przykładowe GPU</w:t>
                   </w:r>
                 </w:p>
               </w:tc>
@@ -2002,30 +1200,8 @@
                     <w:rPr>
                       <w:lang w:val="pl-PL"/>
                     </w:rPr>
-                    <w:t xml:space="preserve"> brak wsparcia CUDA/</w:t>
+                    <w:t xml:space="preserve"> brak wsparcia CUDA/ROCm/oneAPI</w:t>
                   </w:r>
-                  <w:proofErr w:type="spellStart"/>
-                  <w:r>
-                    <w:rPr>
-                      <w:lang w:val="pl-PL"/>
-                    </w:rPr>
-                    <w:t>ROCm</w:t>
-                  </w:r>
-                  <w:proofErr w:type="spellEnd"/>
-                  <w:r>
-                    <w:rPr>
-                      <w:lang w:val="pl-PL"/>
-                    </w:rPr>
-                    <w:t>/</w:t>
-                  </w:r>
-                  <w:proofErr w:type="spellStart"/>
-                  <w:r>
-                    <w:rPr>
-                      <w:lang w:val="pl-PL"/>
-                    </w:rPr>
-                    <w:t>oneAPI</w:t>
-                  </w:r>
-                  <w:proofErr w:type="spellEnd"/>
                 </w:p>
               </w:tc>
               <w:tc>
@@ -2041,15 +1217,7 @@
                     </w:rPr>
                   </w:pPr>
                   <w:r>
-                    <w:t xml:space="preserve">Intel Iris Xe, </w:t>
-                  </w:r>
-                  <w:proofErr w:type="spellStart"/>
-                  <w:r>
-                    <w:t>zintegrowane</w:t>
-                  </w:r>
-                  <w:proofErr w:type="spellEnd"/>
-                  <w:r>
-                    <w:t xml:space="preserve"> Vega, UHD Graphics</w:t>
+                    <w:t>Intel Iris Xe, zintegrowane Vega, UHD Graphics</w:t>
                   </w:r>
                 </w:p>
               </w:tc>
@@ -2072,6 +1240,7 @@
                     <w:rPr>
                       <w:rStyle w:val="Pogrubienie"/>
                     </w:rPr>
+                    <w:lastRenderedPageBreak/>
                     <w:t>ML only</w:t>
                   </w:r>
                 </w:p>
@@ -2093,30 +1262,8 @@
                     <w:rPr>
                       <w:lang w:val="pl-PL"/>
                     </w:rPr>
-                    <w:t xml:space="preserve">VRAM ≥ 4 GB, brak Tensor </w:t>
+                    <w:t>VRAM ≥ 4 GB, brak Tensor Cores, wsparcie CUDA/ROCm</w:t>
                   </w:r>
-                  <w:proofErr w:type="spellStart"/>
-                  <w:r>
-                    <w:rPr>
-                      <w:lang w:val="pl-PL"/>
-                    </w:rPr>
-                    <w:t>Cores</w:t>
-                  </w:r>
-                  <w:proofErr w:type="spellEnd"/>
-                  <w:r>
-                    <w:rPr>
-                      <w:lang w:val="pl-PL"/>
-                    </w:rPr>
-                    <w:t>, wsparcie CUDA/</w:t>
-                  </w:r>
-                  <w:proofErr w:type="spellStart"/>
-                  <w:r>
-                    <w:rPr>
-                      <w:lang w:val="pl-PL"/>
-                    </w:rPr>
-                    <w:t>ROCm</w:t>
-                  </w:r>
-                  <w:proofErr w:type="spellEnd"/>
                 </w:p>
               </w:tc>
               <w:tc>
@@ -2176,30 +1323,8 @@
                     <w:rPr>
                       <w:lang w:val="pl-PL"/>
                     </w:rPr>
-                    <w:t>VRAM 6–11 GB, wsparcie CUDA/</w:t>
+                    <w:t>VRAM 6–11 GB, wsparcie CUDA/ROCm, bez (lub słabych) Tensor Cores</w:t>
                   </w:r>
-                  <w:proofErr w:type="spellStart"/>
-                  <w:r>
-                    <w:rPr>
-                      <w:lang w:val="pl-PL"/>
-                    </w:rPr>
-                    <w:t>ROCm</w:t>
-                  </w:r>
-                  <w:proofErr w:type="spellEnd"/>
-                  <w:r>
-                    <w:rPr>
-                      <w:lang w:val="pl-PL"/>
-                    </w:rPr>
-                    <w:t xml:space="preserve">, bez (lub słabych) Tensor </w:t>
-                  </w:r>
-                  <w:proofErr w:type="spellStart"/>
-                  <w:r>
-                    <w:rPr>
-                      <w:lang w:val="pl-PL"/>
-                    </w:rPr>
-                    <w:t>Cores</w:t>
-                  </w:r>
-                  <w:proofErr w:type="spellEnd"/>
                 </w:p>
               </w:tc>
               <w:tc>
@@ -2259,30 +1384,8 @@
                     <w:rPr>
                       <w:lang w:val="pl-PL"/>
                     </w:rPr>
-                    <w:t>VRAM ≥ 12 GB, wsparcie CUDA/</w:t>
+                    <w:t>VRAM ≥ 12 GB, wsparcie CUDA/ROCm + Tensor Cores</w:t>
                   </w:r>
-                  <w:proofErr w:type="spellStart"/>
-                  <w:r>
-                    <w:rPr>
-                      <w:lang w:val="pl-PL"/>
-                    </w:rPr>
-                    <w:t>ROCm</w:t>
-                  </w:r>
-                  <w:proofErr w:type="spellEnd"/>
-                  <w:r>
-                    <w:rPr>
-                      <w:lang w:val="pl-PL"/>
-                    </w:rPr>
-                    <w:t xml:space="preserve"> + Tensor </w:t>
-                  </w:r>
-                  <w:proofErr w:type="spellStart"/>
-                  <w:r>
-                    <w:rPr>
-                      <w:lang w:val="pl-PL"/>
-                    </w:rPr>
-                    <w:t>Cores</w:t>
-                  </w:r>
-                  <w:proofErr w:type="spellEnd"/>
                 </w:p>
               </w:tc>
               <w:tc>
@@ -2369,21 +1472,7 @@
               <w:rPr>
                 <w:lang w:val="pl-PL"/>
               </w:rPr>
-              <w:t xml:space="preserve">&lt; 4 GB: zbyt mało pamięci do wygodnej pracy z większymi modelami ML i LLM → klasyfikacja </w:t>
-            </w:r>
-            <w:proofErr w:type="spellStart"/>
-            <w:r>
-              <w:rPr>
-                <w:lang w:val="pl-PL"/>
-              </w:rPr>
-              <w:t>None</w:t>
-            </w:r>
-            <w:proofErr w:type="spellEnd"/>
-            <w:r>
-              <w:rPr>
-                <w:lang w:val="pl-PL"/>
-              </w:rPr>
-              <w:t>.</w:t>
+              <w:t>&lt; 4 GB: zbyt mało pamięci do wygodnej pracy z większymi modelami ML i LLM → klasyfikacja None.</w:t>
             </w:r>
           </w:p>
           <w:p>
@@ -2400,21 +1489,7 @@
               <w:rPr>
                 <w:lang w:val="pl-PL"/>
               </w:rPr>
-              <w:t xml:space="preserve">4–5 GB: umożliwia proste modele ML (np. drzewa decyzyjne, regresję, lekkie sieci) → ML </w:t>
-            </w:r>
-            <w:proofErr w:type="spellStart"/>
-            <w:r>
-              <w:rPr>
-                <w:lang w:val="pl-PL"/>
-              </w:rPr>
-              <w:t>only</w:t>
-            </w:r>
-            <w:proofErr w:type="spellEnd"/>
-            <w:r>
-              <w:rPr>
-                <w:lang w:val="pl-PL"/>
-              </w:rPr>
-              <w:t>.</w:t>
+              <w:t>4–5 GB: umożliwia proste modele ML (np. drzewa decyzyjne, regresję, lekkie sieci) → ML only.</w:t>
             </w:r>
           </w:p>
           <w:p>
@@ -2431,35 +1506,7 @@
               <w:rPr>
                 <w:lang w:val="pl-PL"/>
               </w:rPr>
-              <w:t xml:space="preserve">6–11 GB: wystarczająco do </w:t>
-            </w:r>
-            <w:proofErr w:type="spellStart"/>
-            <w:r>
-              <w:rPr>
-                <w:lang w:val="pl-PL"/>
-              </w:rPr>
-              <w:t>inference</w:t>
-            </w:r>
-            <w:proofErr w:type="spellEnd"/>
-            <w:r>
-              <w:rPr>
-                <w:lang w:val="pl-PL"/>
-              </w:rPr>
-              <w:t xml:space="preserve"> „małych” LLM (~7 mld parametrów, </w:t>
-            </w:r>
-            <w:proofErr w:type="spellStart"/>
-            <w:r>
-              <w:rPr>
-                <w:lang w:val="pl-PL"/>
-              </w:rPr>
-              <w:t>quantized</w:t>
-            </w:r>
-            <w:proofErr w:type="spellEnd"/>
-            <w:r>
-              <w:rPr>
-                <w:lang w:val="pl-PL"/>
-              </w:rPr>
-              <w:t>) → LLM Basic.</w:t>
+              <w:t>6–11 GB: wystarczająco do inference „małych” LLM (~7 mld parametrów, quantized) → LLM Basic.</w:t>
             </w:r>
           </w:p>
           <w:p>
@@ -2476,35 +1523,7 @@
               <w:rPr>
                 <w:lang w:val="pl-PL"/>
               </w:rPr>
-              <w:t xml:space="preserve">≥ 12 GB: pozwala na </w:t>
-            </w:r>
-            <w:proofErr w:type="spellStart"/>
-            <w:r>
-              <w:rPr>
-                <w:lang w:val="pl-PL"/>
-              </w:rPr>
-              <w:t>inference</w:t>
-            </w:r>
-            <w:proofErr w:type="spellEnd"/>
-            <w:r>
-              <w:rPr>
-                <w:lang w:val="pl-PL"/>
-              </w:rPr>
-              <w:t xml:space="preserve"> i częściowe fine-</w:t>
-            </w:r>
-            <w:proofErr w:type="spellStart"/>
-            <w:r>
-              <w:rPr>
-                <w:lang w:val="pl-PL"/>
-              </w:rPr>
-              <w:t>tuning</w:t>
-            </w:r>
-            <w:proofErr w:type="spellEnd"/>
-            <w:r>
-              <w:rPr>
-                <w:lang w:val="pl-PL"/>
-              </w:rPr>
-              <w:t xml:space="preserve"> „średnich”/„dużych” modeli (~13–30 mld) → LLM Pro.</w:t>
+              <w:t>≥ 12 GB: pozwala na inference i częściowe fine-tuning „średnich”/„dużych” modeli (~13–30 mld) → LLM Pro.</w:t>
             </w:r>
           </w:p>
           <w:p>
@@ -2542,35 +1561,7 @@
               <w:rPr>
                 <w:lang w:val="pl-PL"/>
               </w:rPr>
-              <w:t xml:space="preserve">CUDA (NVIDIA) lub </w:t>
-            </w:r>
-            <w:proofErr w:type="spellStart"/>
-            <w:r>
-              <w:rPr>
-                <w:lang w:val="pl-PL"/>
-              </w:rPr>
-              <w:t>ROCm</w:t>
-            </w:r>
-            <w:proofErr w:type="spellEnd"/>
-            <w:r>
-              <w:rPr>
-                <w:lang w:val="pl-PL"/>
-              </w:rPr>
-              <w:t>/</w:t>
-            </w:r>
-            <w:proofErr w:type="spellStart"/>
-            <w:r>
-              <w:rPr>
-                <w:lang w:val="pl-PL"/>
-              </w:rPr>
-              <w:t>oneAPI</w:t>
-            </w:r>
-            <w:proofErr w:type="spellEnd"/>
-            <w:r>
-              <w:rPr>
-                <w:lang w:val="pl-PL"/>
-              </w:rPr>
-              <w:t xml:space="preserve"> (AMD/Intel) – niezbędne do przyspieszenia operacji tensorowych.</w:t>
+              <w:t>CUDA (NVIDIA) lub ROCm/oneAPI (AMD/Intel) – niezbędne do przyspieszenia operacji tensorowych.</w:t>
             </w:r>
           </w:p>
           <w:p>
@@ -2587,35 +1578,7 @@
               <w:rPr>
                 <w:lang w:val="pl-PL"/>
               </w:rPr>
-              <w:t xml:space="preserve">Obecność Tensor </w:t>
-            </w:r>
-            <w:proofErr w:type="spellStart"/>
-            <w:r>
-              <w:rPr>
-                <w:lang w:val="pl-PL"/>
-              </w:rPr>
-              <w:t>Cores</w:t>
-            </w:r>
-            <w:proofErr w:type="spellEnd"/>
-            <w:r>
-              <w:rPr>
-                <w:lang w:val="pl-PL"/>
-              </w:rPr>
-              <w:t xml:space="preserve"> (w architekturze </w:t>
-            </w:r>
-            <w:proofErr w:type="spellStart"/>
-            <w:r>
-              <w:rPr>
-                <w:lang w:val="pl-PL"/>
-              </w:rPr>
-              <w:t>Ampere</w:t>
-            </w:r>
-            <w:proofErr w:type="spellEnd"/>
-            <w:r>
-              <w:rPr>
-                <w:lang w:val="pl-PL"/>
-              </w:rPr>
-              <w:t xml:space="preserve"> i nowszych) przyspiesza inferencję LLM, ale nie jest obowiązkowym warunkiem klasy „Basic”.</w:t>
+              <w:t>Obecność Tensor Cores (w architekturze Ampere i nowszych) przyspiesza inferencję LLM, ale nie jest obowiązkowym warunkiem klasy „Basic”.</w:t>
             </w:r>
           </w:p>
           <w:p>
@@ -2653,35 +1616,7 @@
               <w:rPr>
                 <w:lang w:val="pl-PL"/>
               </w:rPr>
-              <w:t>Modele nowszych generacji (</w:t>
-            </w:r>
-            <w:proofErr w:type="spellStart"/>
-            <w:r>
-              <w:rPr>
-                <w:lang w:val="pl-PL"/>
-              </w:rPr>
-              <w:t>Ampere</w:t>
-            </w:r>
-            <w:proofErr w:type="spellEnd"/>
-            <w:r>
-              <w:rPr>
-                <w:lang w:val="pl-PL"/>
-              </w:rPr>
-              <w:t xml:space="preserve">, RDNA 2/3, Ada </w:t>
-            </w:r>
-            <w:proofErr w:type="spellStart"/>
-            <w:r>
-              <w:rPr>
-                <w:lang w:val="pl-PL"/>
-              </w:rPr>
-              <w:t>Lovelace</w:t>
-            </w:r>
-            <w:proofErr w:type="spellEnd"/>
-            <w:r>
-              <w:rPr>
-                <w:lang w:val="pl-PL"/>
-              </w:rPr>
-              <w:t>) oferują lepsze wsparcie FP16/INT8.</w:t>
+              <w:t>Modele nowszych generacji (Ampere, RDNA 2/3, Ada Lovelace) oferują lepsze wsparcie FP16/INT8.</w:t>
             </w:r>
           </w:p>
           <w:p>
@@ -2698,21 +1633,7 @@
               <w:rPr>
                 <w:lang w:val="pl-PL"/>
               </w:rPr>
-              <w:t xml:space="preserve">Starsze architektury (Pascal, Turing) mogą mieć ograniczenia wydajności, ale przy odpowiedniej optymalizacji nadal trafiają do klas „ML </w:t>
-            </w:r>
-            <w:proofErr w:type="spellStart"/>
-            <w:r>
-              <w:rPr>
-                <w:lang w:val="pl-PL"/>
-              </w:rPr>
-              <w:t>only</w:t>
-            </w:r>
-            <w:proofErr w:type="spellEnd"/>
-            <w:r>
-              <w:rPr>
-                <w:lang w:val="pl-PL"/>
-              </w:rPr>
-              <w:t>” lub „LLM Basic”.</w:t>
+              <w:t>Starsze architektury (Pascal, Turing) mogą mieć ograniczenia wydajności, ale przy odpowiedniej optymalizacji nadal trafiają do klas „ML only” lub „LLM Basic”.</w:t>
             </w:r>
           </w:p>
           <w:p>
@@ -2833,17 +1754,8 @@
                 <w:b/>
                 <w:bCs/>
               </w:rPr>
-              <w:t>CUDA/</w:t>
+              <w:t>CUDA/ROCm</w:t>
             </w:r>
-            <w:proofErr w:type="spellStart"/>
-            <w:r>
-              <w:rPr>
-                <w:b/>
-                <w:bCs/>
-              </w:rPr>
-              <w:t>ROCm</w:t>
-            </w:r>
-            <w:proofErr w:type="spellEnd"/>
           </w:p>
         </w:tc>
         <w:tc>
@@ -2857,7 +1769,6 @@
                 <w:lang w:val="pl-PL"/>
               </w:rPr>
             </w:pPr>
-            <w:proofErr w:type="spellStart"/>
             <w:r>
               <w:rPr>
                 <w:b/>
@@ -2865,7 +1776,6 @@
               </w:rPr>
               <w:t>Architektura</w:t>
             </w:r>
-            <w:proofErr w:type="spellEnd"/>
           </w:p>
         </w:tc>
         <w:tc>
@@ -2879,7 +1789,6 @@
                 <w:lang w:val="pl-PL"/>
               </w:rPr>
             </w:pPr>
-            <w:proofErr w:type="spellStart"/>
             <w:r>
               <w:rPr>
                 <w:b/>
@@ -2887,7 +1796,6 @@
               </w:rPr>
               <w:t>Klasa</w:t>
             </w:r>
-            <w:proofErr w:type="spellEnd"/>
           </w:p>
         </w:tc>
       </w:tr>
@@ -2904,6 +1812,7 @@
               </w:rPr>
             </w:pPr>
             <w:r>
+              <w:lastRenderedPageBreak/>
               <w:t>Intel Iris Xe Graphics</w:t>
             </w:r>
           </w:p>
@@ -3181,11 +2090,9 @@
                 <w:lang w:val="pl-PL"/>
               </w:rPr>
             </w:pPr>
-            <w:proofErr w:type="spellStart"/>
             <w:r>
               <w:t>oneAPI</w:t>
             </w:r>
-            <w:proofErr w:type="spellEnd"/>
           </w:p>
         </w:tc>
         <w:tc>
@@ -3347,11 +2254,9 @@
                 <w:lang w:val="pl-PL"/>
               </w:rPr>
             </w:pPr>
-            <w:proofErr w:type="spellStart"/>
             <w:r>
               <w:t>ROCm</w:t>
             </w:r>
-            <w:proofErr w:type="spellEnd"/>
           </w:p>
         </w:tc>
         <w:tc>
@@ -3425,7 +2330,359 @@
         <w:rPr>
           <w:lang w:val="pl-PL"/>
         </w:rPr>
-        <w:t>[Tutaj wpisz treść sekcji]</w:t>
+        <w:t>Analiza została przeprowadzona na bazie połączonych danych Steam Hardware Survey oraz technicznych parametrów kart graficznych z bazy TechPowerUp. Przygotowany zestaw obejmuje m.in. ilość VRAM, wsparcie CUDA, klasyfikację wg zdolności ML/LLM, a także udział procentowy danego GPU wśród użytkowników Steam.</w:t>
+      </w:r>
+    </w:p>
+    <w:p>
+      <w:pPr>
+        <w:rPr>
+          <w:lang w:val="pl-PL"/>
+        </w:rPr>
+      </w:pPr>
+      <w:r>
+        <w:rPr>
+          <w:lang w:val="pl-PL"/>
+        </w:rPr>
+        <w:t>Dane poddano wstępnemu oczyszczeniu i ujednoliceniu (usunięcie duplikatów modeli, uzupełnienie brakujących pól, przeliczenie jednostek). Następnie przypisano każdej karcie klasę ML/LLM według ustalonej wcześniej definicji.</w:t>
+      </w:r>
+    </w:p>
+    <w:p>
+      <w:pPr>
+        <w:rPr>
+          <w:lang w:val="pl-PL"/>
+        </w:rPr>
+      </w:pPr>
+      <w:r>
+        <w:rPr>
+          <w:lang w:val="pl-PL"/>
+        </w:rPr>
+        <w:t>W ramach analizy wykonano m.in.:</w:t>
+      </w:r>
+    </w:p>
+    <w:p>
+      <w:pPr>
+        <w:numPr>
+          <w:ilvl w:val="0"/>
+          <w:numId w:val="18"/>
+        </w:numPr>
+        <w:rPr>
+          <w:lang w:val="pl-PL"/>
+        </w:rPr>
+      </w:pPr>
+      <w:r>
+        <w:rPr>
+          <w:lang w:val="pl-PL"/>
+        </w:rPr>
+        <w:t>Rozkład udziału klas ML/LLM w populacji graczy.</w:t>
+      </w:r>
+    </w:p>
+    <w:p>
+      <w:pPr>
+        <w:numPr>
+          <w:ilvl w:val="0"/>
+          <w:numId w:val="18"/>
+        </w:numPr>
+        <w:rPr>
+          <w:lang w:val="pl-PL"/>
+        </w:rPr>
+      </w:pPr>
+      <w:r>
+        <w:rPr>
+          <w:lang w:val="pl-PL"/>
+        </w:rPr>
+        <w:t>Wykresy słupkowe przedstawiające najczęściej spotykane GPU zdolne do LLM inference.</w:t>
+      </w:r>
+    </w:p>
+    <w:p>
+      <w:pPr>
+        <w:numPr>
+          <w:ilvl w:val="0"/>
+          <w:numId w:val="18"/>
+        </w:numPr>
+        <w:rPr>
+          <w:lang w:val="pl-PL"/>
+        </w:rPr>
+      </w:pPr>
+      <w:r>
+        <w:rPr>
+          <w:lang w:val="pl-PL"/>
+        </w:rPr>
+        <w:t>Korelację pomiędzy pojemnością VRAM a klasą sprzętową.</w:t>
+      </w:r>
+    </w:p>
+    <w:p>
+      <w:pPr>
+        <w:numPr>
+          <w:ilvl w:val="0"/>
+          <w:numId w:val="18"/>
+        </w:numPr>
+        <w:rPr>
+          <w:lang w:val="pl-PL"/>
+        </w:rPr>
+      </w:pPr>
+      <w:r>
+        <w:rPr>
+          <w:lang w:val="pl-PL"/>
+        </w:rPr>
+        <w:t>Wyodrębnienie grup: użytkownicy zdolni do inference 7B vs. 13B modeli.</w:t>
+      </w:r>
+    </w:p>
+    <w:p>
+      <w:pPr>
+        <w:numPr>
+          <w:ilvl w:val="0"/>
+          <w:numId w:val="18"/>
+        </w:numPr>
+        <w:rPr>
+          <w:lang w:val="pl-PL"/>
+        </w:rPr>
+      </w:pPr>
+      <w:r>
+        <w:rPr>
+          <w:lang w:val="pl-PL"/>
+        </w:rPr>
+        <w:t>Oszacowanie potencjalnej liczby użytkowników zdolnych do uruchamiania LLM lokalnie, w oparciu o próby procentowe.</w:t>
+      </w:r>
+    </w:p>
+    <w:p>
+      <w:pPr>
+        <w:rPr>
+          <w:lang w:val="pl-PL"/>
+        </w:rPr>
+      </w:pPr>
+      <w:r>
+        <w:rPr>
+          <w:lang w:val="pl-PL"/>
+        </w:rPr>
+        <w:t>Wizualizacje przedstawiono w notebooku (LLM_Steam_Analysis_Notebook.ipynb, dostępny w repozytorium GitHub), z wykorzystaniem bibliotek: pandas, matplotlib, seaborn. Dane zostały także zapisane w formacie .xlsx z oznaczeniami "tak/nie" dla wsparcia CUDA i zdolności ML.</w:t>
+      </w:r>
+    </w:p>
+    <w:p>
+      <w:pPr>
+        <w:pStyle w:val="Nagwek1"/>
+        <w:rPr>
+          <w:lang w:val="pl-PL"/>
+        </w:rPr>
+      </w:pPr>
+      <w:r>
+        <w:rPr>
+          <w:lang w:val="pl-PL"/>
+        </w:rPr>
+        <w:lastRenderedPageBreak/>
+        <w:t>7. Wnioski i rekomendacje</w:t>
+      </w:r>
+    </w:p>
+    <w:p>
+      <w:pPr>
+        <w:rPr>
+          <w:lang w:val="pl-PL"/>
+        </w:rPr>
+      </w:pPr>
+      <w:r>
+        <w:rPr>
+          <w:lang w:val="pl-PL"/>
+        </w:rPr>
+        <w:t>Na podstawie przeprowadzonej analizy można sformułować następujące wnioski:</w:t>
+      </w:r>
+    </w:p>
+    <w:p>
+      <w:pPr>
+        <w:numPr>
+          <w:ilvl w:val="0"/>
+          <w:numId w:val="19"/>
+        </w:numPr>
+        <w:rPr>
+          <w:lang w:val="pl-PL"/>
+        </w:rPr>
+      </w:pPr>
+      <w:r>
+        <w:rPr>
+          <w:b/>
+          <w:bCs/>
+          <w:lang w:val="pl-PL"/>
+        </w:rPr>
+        <w:t>Ponad połowa</w:t>
+      </w:r>
+      <w:r>
+        <w:rPr>
+          <w:lang w:val="pl-PL"/>
+        </w:rPr>
+        <w:t xml:space="preserve"> graczy Steam korzysta z kart umożliwiających co najmniej podstawowe zadania uczenia maszynowego (ML only).</w:t>
+      </w:r>
+    </w:p>
+    <w:p>
+      <w:pPr>
+        <w:numPr>
+          <w:ilvl w:val="0"/>
+          <w:numId w:val="19"/>
+        </w:numPr>
+        <w:rPr>
+          <w:lang w:val="pl-PL"/>
+        </w:rPr>
+      </w:pPr>
+      <w:r>
+        <w:rPr>
+          <w:b/>
+          <w:bCs/>
+          <w:lang w:val="pl-PL"/>
+        </w:rPr>
+        <w:t>Znacząca grupa (~20–25%)</w:t>
+      </w:r>
+      <w:r>
+        <w:rPr>
+          <w:lang w:val="pl-PL"/>
+        </w:rPr>
+        <w:t xml:space="preserve"> posiada GPU umożliwiające uruchamianie lokalnych modeli językowych klasy 7B, o ile zastosuje się kwantyzację i optymalizację (klasa </w:t>
+      </w:r>
+      <w:r>
+        <w:rPr>
+          <w:i/>
+          <w:iCs/>
+          <w:lang w:val="pl-PL"/>
+        </w:rPr>
+        <w:t>LLM Basic</w:t>
+      </w:r>
+      <w:r>
+        <w:rPr>
+          <w:lang w:val="pl-PL"/>
+        </w:rPr>
+        <w:t>).</w:t>
+      </w:r>
+    </w:p>
+    <w:p>
+      <w:pPr>
+        <w:numPr>
+          <w:ilvl w:val="0"/>
+          <w:numId w:val="19"/>
+        </w:numPr>
+        <w:rPr>
+          <w:lang w:val="pl-PL"/>
+        </w:rPr>
+      </w:pPr>
+      <w:r>
+        <w:rPr>
+          <w:b/>
+          <w:bCs/>
+          <w:lang w:val="pl-PL"/>
+        </w:rPr>
+        <w:t>Wciąż mniejszość (&lt;10%)</w:t>
+      </w:r>
+      <w:r>
+        <w:rPr>
+          <w:lang w:val="pl-PL"/>
+        </w:rPr>
+        <w:t xml:space="preserve"> dysponuje sprzętem pozwalającym na pełne wykorzystanie modeli LLM w wersjach 13B i większych (</w:t>
+      </w:r>
+      <w:r>
+        <w:rPr>
+          <w:i/>
+          <w:iCs/>
+          <w:lang w:val="pl-PL"/>
+        </w:rPr>
+        <w:t>LLM Pro</w:t>
+      </w:r>
+      <w:r>
+        <w:rPr>
+          <w:lang w:val="pl-PL"/>
+        </w:rPr>
+        <w:t>), co wskazuje na potrzebę dalszego rozwoju modeli zoptymalizowanych pod średnią klasę sprzętową.</w:t>
+      </w:r>
+    </w:p>
+    <w:p>
+      <w:pPr>
+        <w:numPr>
+          <w:ilvl w:val="0"/>
+          <w:numId w:val="19"/>
+        </w:numPr>
+        <w:rPr>
+          <w:lang w:val="pl-PL"/>
+        </w:rPr>
+      </w:pPr>
+      <w:r>
+        <w:rPr>
+          <w:lang w:val="pl-PL"/>
+        </w:rPr>
+        <w:t xml:space="preserve">Obecność </w:t>
+      </w:r>
+      <w:r>
+        <w:rPr>
+          <w:b/>
+          <w:bCs/>
+          <w:lang w:val="pl-PL"/>
+        </w:rPr>
+        <w:t>dedykowanych akceleratorów (CUDA/ROCm/oneAPI)</w:t>
+      </w:r>
+      <w:r>
+        <w:rPr>
+          <w:lang w:val="pl-PL"/>
+        </w:rPr>
+        <w:t xml:space="preserve"> jest kluczowa – bez nich większość GPU nie osiąga wystarczającej przepustowości tensorowej.</w:t>
+      </w:r>
+    </w:p>
+    <w:p>
+      <w:pPr>
+        <w:rPr>
+          <w:lang w:val="pl-PL"/>
+        </w:rPr>
+      </w:pPr>
+      <w:r>
+        <w:rPr>
+          <w:b/>
+          <w:bCs/>
+          <w:lang w:val="pl-PL"/>
+        </w:rPr>
+        <w:t>Rekomendacje:</w:t>
+      </w:r>
+    </w:p>
+    <w:p>
+      <w:pPr>
+        <w:numPr>
+          <w:ilvl w:val="0"/>
+          <w:numId w:val="20"/>
+        </w:numPr>
+        <w:rPr>
+          <w:lang w:val="pl-PL"/>
+        </w:rPr>
+      </w:pPr>
+      <w:r>
+        <w:rPr>
+          <w:lang w:val="pl-PL"/>
+        </w:rPr>
+        <w:t>Dalsze prace nad lekkimi wersjami modeli LLM (np. Mistral, Phi-2) mają kluczowe znaczenie dla demokratyzacji dostępu do AI.</w:t>
+      </w:r>
+    </w:p>
+    <w:p>
+      <w:pPr>
+        <w:numPr>
+          <w:ilvl w:val="0"/>
+          <w:numId w:val="20"/>
+        </w:numPr>
+        <w:rPr>
+          <w:lang w:val="pl-PL"/>
+        </w:rPr>
+      </w:pPr>
+      <w:r>
+        <w:rPr>
+          <w:lang w:val="pl-PL"/>
+        </w:rPr>
+        <w:t>Użytkownicy mogą świadomie dobierać sprzęt (np. GPU z ≥12 GB VRAM), by zapewnić sobie możliwość inference bez konieczności korzystania z chmury.</w:t>
+      </w:r>
+    </w:p>
+    <w:p>
+      <w:pPr>
+        <w:numPr>
+          <w:ilvl w:val="0"/>
+          <w:numId w:val="20"/>
+        </w:numPr>
+        <w:rPr>
+          <w:lang w:val="pl-PL"/>
+        </w:rPr>
+      </w:pPr>
+      <w:r>
+        <w:rPr>
+          <w:lang w:val="pl-PL"/>
+        </w:rPr>
+        <w:t>Edukacja w zakresie offloadingu (RAM/CPU/flash) oraz wykorzystania narzędzi takich jak llama.cpp, LM Studio, Ollama może istotnie poszerzyć zasięg lokalnego wykorzystania LLM.</w:t>
       </w:r>
     </w:p>
     <w:p>
@@ -3444,54 +2701,8 @@
     <w:p>
       <w:pPr>
         <w:pStyle w:val="Nagwek1"/>
-        <w:rPr>
-          <w:lang w:val="pl-PL"/>
-        </w:rPr>
       </w:pPr>
       <w:r>
-        <w:rPr>
-          <w:lang w:val="pl-PL"/>
-        </w:rPr>
-        <w:t>7. Wnioski i rekomendacje</w:t>
-      </w:r>
-    </w:p>
-    <w:p>
-      <w:pPr>
-        <w:rPr>
-          <w:lang w:val="pl-PL"/>
-        </w:rPr>
-      </w:pPr>
-      <w:r>
-        <w:rPr>
-          <w:lang w:val="pl-PL"/>
-        </w:rPr>
-        <w:t>[Tutaj wpisz treść sekcji]</w:t>
-      </w:r>
-    </w:p>
-    <w:p>
-      <w:pPr>
-        <w:rPr>
-          <w:lang w:val="pl-PL"/>
-        </w:rPr>
-      </w:pPr>
-      <w:r>
-        <w:rPr>
-          <w:lang w:val="pl-PL"/>
-        </w:rPr>
-        <w:br/>
-      </w:r>
-    </w:p>
-    <w:p>
-      <w:pPr>
-        <w:pStyle w:val="Nagwek1"/>
-        <w:rPr>
-          <w:lang w:val="pl-PL"/>
-        </w:rPr>
-      </w:pPr>
-      <w:r>
-        <w:rPr>
-          <w:lang w:val="pl-PL"/>
-        </w:rPr>
         <w:t>8. Literatura i przypisy</w:t>
       </w:r>
     </w:p>
@@ -3536,19 +2747,11 @@
           <w:lang w:val="pl-PL"/>
         </w:rPr>
       </w:pPr>
-      <w:proofErr w:type="spellStart"/>
       <w:r>
         <w:rPr>
           <w:lang w:val="pl-PL"/>
         </w:rPr>
-        <w:t>TechPowerUp</w:t>
-      </w:r>
-      <w:proofErr w:type="spellEnd"/>
-      <w:r>
-        <w:rPr>
-          <w:lang w:val="pl-PL"/>
-        </w:rPr>
-        <w:t xml:space="preserve">. </w:t>
+        <w:t xml:space="preserve">TechPowerUp. </w:t>
       </w:r>
       <w:r>
         <w:rPr>
@@ -3621,13 +2824,8 @@
       </w:hyperlink>
     </w:p>
     <w:p>
-      <w:proofErr w:type="spellStart"/>
       <w:r>
-        <w:t>HuggingFace</w:t>
-      </w:r>
-      <w:proofErr w:type="spellEnd"/>
-      <w:r>
-        <w:t xml:space="preserve">. </w:t>
+        <w:t xml:space="preserve">HuggingFace. </w:t>
       </w:r>
       <w:r>
         <w:rPr>
@@ -3864,6 +3062,304 @@
     </w:lvl>
   </w:abstractNum>
   <w:abstractNum w:abstractNumId="9" w15:restartNumberingAfterBreak="0">
+    <w:nsid w:val="0DB20900"/>
+    <w:multiLevelType w:val="multilevel"/>
+    <w:tmpl w:val="E1B2F7AE"/>
+    <w:lvl w:ilvl="0">
+      <w:start w:val="1"/>
+      <w:numFmt w:val="bullet"/>
+      <w:lvlText w:val=""/>
+      <w:lvlJc w:val="left"/>
+      <w:pPr>
+        <w:tabs>
+          <w:tab w:val="num" w:pos="720"/>
+        </w:tabs>
+        <w:ind w:left="720" w:hanging="360"/>
+      </w:pPr>
+      <w:rPr>
+        <w:rFonts w:ascii="Symbol" w:hAnsi="Symbol" w:hint="default"/>
+        <w:sz w:val="20"/>
+      </w:rPr>
+    </w:lvl>
+    <w:lvl w:ilvl="1" w:tentative="1">
+      <w:start w:val="1"/>
+      <w:numFmt w:val="bullet"/>
+      <w:lvlText w:val="o"/>
+      <w:lvlJc w:val="left"/>
+      <w:pPr>
+        <w:tabs>
+          <w:tab w:val="num" w:pos="1440"/>
+        </w:tabs>
+        <w:ind w:left="1440" w:hanging="360"/>
+      </w:pPr>
+      <w:rPr>
+        <w:rFonts w:ascii="Courier New" w:hAnsi="Courier New" w:hint="default"/>
+        <w:sz w:val="20"/>
+      </w:rPr>
+    </w:lvl>
+    <w:lvl w:ilvl="2" w:tentative="1">
+      <w:start w:val="1"/>
+      <w:numFmt w:val="bullet"/>
+      <w:lvlText w:val=""/>
+      <w:lvlJc w:val="left"/>
+      <w:pPr>
+        <w:tabs>
+          <w:tab w:val="num" w:pos="2160"/>
+        </w:tabs>
+        <w:ind w:left="2160" w:hanging="360"/>
+      </w:pPr>
+      <w:rPr>
+        <w:rFonts w:ascii="Wingdings" w:hAnsi="Wingdings" w:hint="default"/>
+        <w:sz w:val="20"/>
+      </w:rPr>
+    </w:lvl>
+    <w:lvl w:ilvl="3" w:tentative="1">
+      <w:start w:val="1"/>
+      <w:numFmt w:val="bullet"/>
+      <w:lvlText w:val=""/>
+      <w:lvlJc w:val="left"/>
+      <w:pPr>
+        <w:tabs>
+          <w:tab w:val="num" w:pos="2880"/>
+        </w:tabs>
+        <w:ind w:left="2880" w:hanging="360"/>
+      </w:pPr>
+      <w:rPr>
+        <w:rFonts w:ascii="Wingdings" w:hAnsi="Wingdings" w:hint="default"/>
+        <w:sz w:val="20"/>
+      </w:rPr>
+    </w:lvl>
+    <w:lvl w:ilvl="4" w:tentative="1">
+      <w:start w:val="1"/>
+      <w:numFmt w:val="bullet"/>
+      <w:lvlText w:val=""/>
+      <w:lvlJc w:val="left"/>
+      <w:pPr>
+        <w:tabs>
+          <w:tab w:val="num" w:pos="3600"/>
+        </w:tabs>
+        <w:ind w:left="3600" w:hanging="360"/>
+      </w:pPr>
+      <w:rPr>
+        <w:rFonts w:ascii="Wingdings" w:hAnsi="Wingdings" w:hint="default"/>
+        <w:sz w:val="20"/>
+      </w:rPr>
+    </w:lvl>
+    <w:lvl w:ilvl="5" w:tentative="1">
+      <w:start w:val="1"/>
+      <w:numFmt w:val="bullet"/>
+      <w:lvlText w:val=""/>
+      <w:lvlJc w:val="left"/>
+      <w:pPr>
+        <w:tabs>
+          <w:tab w:val="num" w:pos="4320"/>
+        </w:tabs>
+        <w:ind w:left="4320" w:hanging="360"/>
+      </w:pPr>
+      <w:rPr>
+        <w:rFonts w:ascii="Wingdings" w:hAnsi="Wingdings" w:hint="default"/>
+        <w:sz w:val="20"/>
+      </w:rPr>
+    </w:lvl>
+    <w:lvl w:ilvl="6" w:tentative="1">
+      <w:start w:val="1"/>
+      <w:numFmt w:val="bullet"/>
+      <w:lvlText w:val=""/>
+      <w:lvlJc w:val="left"/>
+      <w:pPr>
+        <w:tabs>
+          <w:tab w:val="num" w:pos="5040"/>
+        </w:tabs>
+        <w:ind w:left="5040" w:hanging="360"/>
+      </w:pPr>
+      <w:rPr>
+        <w:rFonts w:ascii="Wingdings" w:hAnsi="Wingdings" w:hint="default"/>
+        <w:sz w:val="20"/>
+      </w:rPr>
+    </w:lvl>
+    <w:lvl w:ilvl="7" w:tentative="1">
+      <w:start w:val="1"/>
+      <w:numFmt w:val="bullet"/>
+      <w:lvlText w:val=""/>
+      <w:lvlJc w:val="left"/>
+      <w:pPr>
+        <w:tabs>
+          <w:tab w:val="num" w:pos="5760"/>
+        </w:tabs>
+        <w:ind w:left="5760" w:hanging="360"/>
+      </w:pPr>
+      <w:rPr>
+        <w:rFonts w:ascii="Wingdings" w:hAnsi="Wingdings" w:hint="default"/>
+        <w:sz w:val="20"/>
+      </w:rPr>
+    </w:lvl>
+    <w:lvl w:ilvl="8" w:tentative="1">
+      <w:start w:val="1"/>
+      <w:numFmt w:val="bullet"/>
+      <w:lvlText w:val=""/>
+      <w:lvlJc w:val="left"/>
+      <w:pPr>
+        <w:tabs>
+          <w:tab w:val="num" w:pos="6480"/>
+        </w:tabs>
+        <w:ind w:left="6480" w:hanging="360"/>
+      </w:pPr>
+      <w:rPr>
+        <w:rFonts w:ascii="Wingdings" w:hAnsi="Wingdings" w:hint="default"/>
+        <w:sz w:val="20"/>
+      </w:rPr>
+    </w:lvl>
+  </w:abstractNum>
+  <w:abstractNum w:abstractNumId="10" w15:restartNumberingAfterBreak="0">
+    <w:nsid w:val="0DFD59F4"/>
+    <w:multiLevelType w:val="multilevel"/>
+    <w:tmpl w:val="55562012"/>
+    <w:lvl w:ilvl="0">
+      <w:start w:val="1"/>
+      <w:numFmt w:val="bullet"/>
+      <w:lvlText w:val=""/>
+      <w:lvlJc w:val="left"/>
+      <w:pPr>
+        <w:tabs>
+          <w:tab w:val="num" w:pos="720"/>
+        </w:tabs>
+        <w:ind w:left="720" w:hanging="360"/>
+      </w:pPr>
+      <w:rPr>
+        <w:rFonts w:ascii="Symbol" w:hAnsi="Symbol" w:hint="default"/>
+        <w:sz w:val="20"/>
+      </w:rPr>
+    </w:lvl>
+    <w:lvl w:ilvl="1" w:tentative="1">
+      <w:start w:val="1"/>
+      <w:numFmt w:val="bullet"/>
+      <w:lvlText w:val="o"/>
+      <w:lvlJc w:val="left"/>
+      <w:pPr>
+        <w:tabs>
+          <w:tab w:val="num" w:pos="1440"/>
+        </w:tabs>
+        <w:ind w:left="1440" w:hanging="360"/>
+      </w:pPr>
+      <w:rPr>
+        <w:rFonts w:ascii="Courier New" w:hAnsi="Courier New" w:hint="default"/>
+        <w:sz w:val="20"/>
+      </w:rPr>
+    </w:lvl>
+    <w:lvl w:ilvl="2" w:tentative="1">
+      <w:start w:val="1"/>
+      <w:numFmt w:val="bullet"/>
+      <w:lvlText w:val=""/>
+      <w:lvlJc w:val="left"/>
+      <w:pPr>
+        <w:tabs>
+          <w:tab w:val="num" w:pos="2160"/>
+        </w:tabs>
+        <w:ind w:left="2160" w:hanging="360"/>
+      </w:pPr>
+      <w:rPr>
+        <w:rFonts w:ascii="Wingdings" w:hAnsi="Wingdings" w:hint="default"/>
+        <w:sz w:val="20"/>
+      </w:rPr>
+    </w:lvl>
+    <w:lvl w:ilvl="3" w:tentative="1">
+      <w:start w:val="1"/>
+      <w:numFmt w:val="bullet"/>
+      <w:lvlText w:val=""/>
+      <w:lvlJc w:val="left"/>
+      <w:pPr>
+        <w:tabs>
+          <w:tab w:val="num" w:pos="2880"/>
+        </w:tabs>
+        <w:ind w:left="2880" w:hanging="360"/>
+      </w:pPr>
+      <w:rPr>
+        <w:rFonts w:ascii="Wingdings" w:hAnsi="Wingdings" w:hint="default"/>
+        <w:sz w:val="20"/>
+      </w:rPr>
+    </w:lvl>
+    <w:lvl w:ilvl="4" w:tentative="1">
+      <w:start w:val="1"/>
+      <w:numFmt w:val="bullet"/>
+      <w:lvlText w:val=""/>
+      <w:lvlJc w:val="left"/>
+      <w:pPr>
+        <w:tabs>
+          <w:tab w:val="num" w:pos="3600"/>
+        </w:tabs>
+        <w:ind w:left="3600" w:hanging="360"/>
+      </w:pPr>
+      <w:rPr>
+        <w:rFonts w:ascii="Wingdings" w:hAnsi="Wingdings" w:hint="default"/>
+        <w:sz w:val="20"/>
+      </w:rPr>
+    </w:lvl>
+    <w:lvl w:ilvl="5" w:tentative="1">
+      <w:start w:val="1"/>
+      <w:numFmt w:val="bullet"/>
+      <w:lvlText w:val=""/>
+      <w:lvlJc w:val="left"/>
+      <w:pPr>
+        <w:tabs>
+          <w:tab w:val="num" w:pos="4320"/>
+        </w:tabs>
+        <w:ind w:left="4320" w:hanging="360"/>
+      </w:pPr>
+      <w:rPr>
+        <w:rFonts w:ascii="Wingdings" w:hAnsi="Wingdings" w:hint="default"/>
+        <w:sz w:val="20"/>
+      </w:rPr>
+    </w:lvl>
+    <w:lvl w:ilvl="6" w:tentative="1">
+      <w:start w:val="1"/>
+      <w:numFmt w:val="bullet"/>
+      <w:lvlText w:val=""/>
+      <w:lvlJc w:val="left"/>
+      <w:pPr>
+        <w:tabs>
+          <w:tab w:val="num" w:pos="5040"/>
+        </w:tabs>
+        <w:ind w:left="5040" w:hanging="360"/>
+      </w:pPr>
+      <w:rPr>
+        <w:rFonts w:ascii="Wingdings" w:hAnsi="Wingdings" w:hint="default"/>
+        <w:sz w:val="20"/>
+      </w:rPr>
+    </w:lvl>
+    <w:lvl w:ilvl="7" w:tentative="1">
+      <w:start w:val="1"/>
+      <w:numFmt w:val="bullet"/>
+      <w:lvlText w:val=""/>
+      <w:lvlJc w:val="left"/>
+      <w:pPr>
+        <w:tabs>
+          <w:tab w:val="num" w:pos="5760"/>
+        </w:tabs>
+        <w:ind w:left="5760" w:hanging="360"/>
+      </w:pPr>
+      <w:rPr>
+        <w:rFonts w:ascii="Wingdings" w:hAnsi="Wingdings" w:hint="default"/>
+        <w:sz w:val="20"/>
+      </w:rPr>
+    </w:lvl>
+    <w:lvl w:ilvl="8" w:tentative="1">
+      <w:start w:val="1"/>
+      <w:numFmt w:val="bullet"/>
+      <w:lvlText w:val=""/>
+      <w:lvlJc w:val="left"/>
+      <w:pPr>
+        <w:tabs>
+          <w:tab w:val="num" w:pos="6480"/>
+        </w:tabs>
+        <w:ind w:left="6480" w:hanging="360"/>
+      </w:pPr>
+      <w:rPr>
+        <w:rFonts w:ascii="Wingdings" w:hAnsi="Wingdings" w:hint="default"/>
+        <w:sz w:val="20"/>
+      </w:rPr>
+    </w:lvl>
+  </w:abstractNum>
+  <w:abstractNum w:abstractNumId="11" w15:restartNumberingAfterBreak="0">
     <w:nsid w:val="17D03061"/>
     <w:multiLevelType w:val="multilevel"/>
     <w:tmpl w:val="4776D366"/>
@@ -4012,7 +3508,7 @@
       </w:rPr>
     </w:lvl>
   </w:abstractNum>
-  <w:abstractNum w:abstractNumId="10" w15:restartNumberingAfterBreak="0">
+  <w:abstractNum w:abstractNumId="12" w15:restartNumberingAfterBreak="0">
     <w:nsid w:val="1BC50D22"/>
     <w:multiLevelType w:val="multilevel"/>
     <w:tmpl w:val="F3267D82"/>
@@ -4161,7 +3657,7 @@
       </w:rPr>
     </w:lvl>
   </w:abstractNum>
-  <w:abstractNum w:abstractNumId="11" w15:restartNumberingAfterBreak="0">
+  <w:abstractNum w:abstractNumId="13" w15:restartNumberingAfterBreak="0">
     <w:nsid w:val="31AC49B2"/>
     <w:multiLevelType w:val="multilevel"/>
     <w:tmpl w:val="FEEEBEC4"/>
@@ -4310,7 +3806,7 @@
       </w:rPr>
     </w:lvl>
   </w:abstractNum>
-  <w:abstractNum w:abstractNumId="12" w15:restartNumberingAfterBreak="0">
+  <w:abstractNum w:abstractNumId="14" w15:restartNumberingAfterBreak="0">
     <w:nsid w:val="381650D8"/>
     <w:multiLevelType w:val="multilevel"/>
     <w:tmpl w:val="4A0282CA"/>
@@ -4459,7 +3955,7 @@
       </w:rPr>
     </w:lvl>
   </w:abstractNum>
-  <w:abstractNum w:abstractNumId="13" w15:restartNumberingAfterBreak="0">
+  <w:abstractNum w:abstractNumId="15" w15:restartNumberingAfterBreak="0">
     <w:nsid w:val="4F2E5396"/>
     <w:multiLevelType w:val="multilevel"/>
     <w:tmpl w:val="C1E2790C"/>
@@ -4576,7 +4072,156 @@
       </w:pPr>
     </w:lvl>
   </w:abstractNum>
-  <w:abstractNum w:abstractNumId="14" w15:restartNumberingAfterBreak="0">
+  <w:abstractNum w:abstractNumId="16" w15:restartNumberingAfterBreak="0">
+    <w:nsid w:val="5FFB695F"/>
+    <w:multiLevelType w:val="multilevel"/>
+    <w:tmpl w:val="7212988E"/>
+    <w:lvl w:ilvl="0">
+      <w:start w:val="1"/>
+      <w:numFmt w:val="bullet"/>
+      <w:lvlText w:val=""/>
+      <w:lvlJc w:val="left"/>
+      <w:pPr>
+        <w:tabs>
+          <w:tab w:val="num" w:pos="720"/>
+        </w:tabs>
+        <w:ind w:left="720" w:hanging="360"/>
+      </w:pPr>
+      <w:rPr>
+        <w:rFonts w:ascii="Symbol" w:hAnsi="Symbol" w:hint="default"/>
+        <w:sz w:val="20"/>
+      </w:rPr>
+    </w:lvl>
+    <w:lvl w:ilvl="1" w:tentative="1">
+      <w:start w:val="1"/>
+      <w:numFmt w:val="bullet"/>
+      <w:lvlText w:val="o"/>
+      <w:lvlJc w:val="left"/>
+      <w:pPr>
+        <w:tabs>
+          <w:tab w:val="num" w:pos="1440"/>
+        </w:tabs>
+        <w:ind w:left="1440" w:hanging="360"/>
+      </w:pPr>
+      <w:rPr>
+        <w:rFonts w:ascii="Courier New" w:hAnsi="Courier New" w:hint="default"/>
+        <w:sz w:val="20"/>
+      </w:rPr>
+    </w:lvl>
+    <w:lvl w:ilvl="2" w:tentative="1">
+      <w:start w:val="1"/>
+      <w:numFmt w:val="bullet"/>
+      <w:lvlText w:val=""/>
+      <w:lvlJc w:val="left"/>
+      <w:pPr>
+        <w:tabs>
+          <w:tab w:val="num" w:pos="2160"/>
+        </w:tabs>
+        <w:ind w:left="2160" w:hanging="360"/>
+      </w:pPr>
+      <w:rPr>
+        <w:rFonts w:ascii="Wingdings" w:hAnsi="Wingdings" w:hint="default"/>
+        <w:sz w:val="20"/>
+      </w:rPr>
+    </w:lvl>
+    <w:lvl w:ilvl="3" w:tentative="1">
+      <w:start w:val="1"/>
+      <w:numFmt w:val="bullet"/>
+      <w:lvlText w:val=""/>
+      <w:lvlJc w:val="left"/>
+      <w:pPr>
+        <w:tabs>
+          <w:tab w:val="num" w:pos="2880"/>
+        </w:tabs>
+        <w:ind w:left="2880" w:hanging="360"/>
+      </w:pPr>
+      <w:rPr>
+        <w:rFonts w:ascii="Wingdings" w:hAnsi="Wingdings" w:hint="default"/>
+        <w:sz w:val="20"/>
+      </w:rPr>
+    </w:lvl>
+    <w:lvl w:ilvl="4" w:tentative="1">
+      <w:start w:val="1"/>
+      <w:numFmt w:val="bullet"/>
+      <w:lvlText w:val=""/>
+      <w:lvlJc w:val="left"/>
+      <w:pPr>
+        <w:tabs>
+          <w:tab w:val="num" w:pos="3600"/>
+        </w:tabs>
+        <w:ind w:left="3600" w:hanging="360"/>
+      </w:pPr>
+      <w:rPr>
+        <w:rFonts w:ascii="Wingdings" w:hAnsi="Wingdings" w:hint="default"/>
+        <w:sz w:val="20"/>
+      </w:rPr>
+    </w:lvl>
+    <w:lvl w:ilvl="5" w:tentative="1">
+      <w:start w:val="1"/>
+      <w:numFmt w:val="bullet"/>
+      <w:lvlText w:val=""/>
+      <w:lvlJc w:val="left"/>
+      <w:pPr>
+        <w:tabs>
+          <w:tab w:val="num" w:pos="4320"/>
+        </w:tabs>
+        <w:ind w:left="4320" w:hanging="360"/>
+      </w:pPr>
+      <w:rPr>
+        <w:rFonts w:ascii="Wingdings" w:hAnsi="Wingdings" w:hint="default"/>
+        <w:sz w:val="20"/>
+      </w:rPr>
+    </w:lvl>
+    <w:lvl w:ilvl="6" w:tentative="1">
+      <w:start w:val="1"/>
+      <w:numFmt w:val="bullet"/>
+      <w:lvlText w:val=""/>
+      <w:lvlJc w:val="left"/>
+      <w:pPr>
+        <w:tabs>
+          <w:tab w:val="num" w:pos="5040"/>
+        </w:tabs>
+        <w:ind w:left="5040" w:hanging="360"/>
+      </w:pPr>
+      <w:rPr>
+        <w:rFonts w:ascii="Wingdings" w:hAnsi="Wingdings" w:hint="default"/>
+        <w:sz w:val="20"/>
+      </w:rPr>
+    </w:lvl>
+    <w:lvl w:ilvl="7" w:tentative="1">
+      <w:start w:val="1"/>
+      <w:numFmt w:val="bullet"/>
+      <w:lvlText w:val=""/>
+      <w:lvlJc w:val="left"/>
+      <w:pPr>
+        <w:tabs>
+          <w:tab w:val="num" w:pos="5760"/>
+        </w:tabs>
+        <w:ind w:left="5760" w:hanging="360"/>
+      </w:pPr>
+      <w:rPr>
+        <w:rFonts w:ascii="Wingdings" w:hAnsi="Wingdings" w:hint="default"/>
+        <w:sz w:val="20"/>
+      </w:rPr>
+    </w:lvl>
+    <w:lvl w:ilvl="8" w:tentative="1">
+      <w:start w:val="1"/>
+      <w:numFmt w:val="bullet"/>
+      <w:lvlText w:val=""/>
+      <w:lvlJc w:val="left"/>
+      <w:pPr>
+        <w:tabs>
+          <w:tab w:val="num" w:pos="6480"/>
+        </w:tabs>
+        <w:ind w:left="6480" w:hanging="360"/>
+      </w:pPr>
+      <w:rPr>
+        <w:rFonts w:ascii="Wingdings" w:hAnsi="Wingdings" w:hint="default"/>
+        <w:sz w:val="20"/>
+      </w:rPr>
+    </w:lvl>
+  </w:abstractNum>
+  <w:abstractNum w:abstractNumId="17" w15:restartNumberingAfterBreak="0">
     <w:nsid w:val="64916842"/>
     <w:multiLevelType w:val="multilevel"/>
     <w:tmpl w:val="047AF962"/>
@@ -4753,28 +4398,37 @@
     <w:abstractNumId w:val="0"/>
   </w:num>
   <w:num w:numId="10" w16cid:durableId="234584693">
-    <w:abstractNumId w:val="12"/>
+    <w:abstractNumId w:val="14"/>
   </w:num>
   <w:num w:numId="11" w16cid:durableId="2063937409">
+    <w:abstractNumId w:val="13"/>
+  </w:num>
+  <w:num w:numId="12" w16cid:durableId="1357847342">
     <w:abstractNumId w:val="11"/>
   </w:num>
-  <w:num w:numId="12" w16cid:durableId="1357847342">
-    <w:abstractNumId w:val="9"/>
-  </w:num>
   <w:num w:numId="13" w16cid:durableId="1931543417">
-    <w:abstractNumId w:val="14"/>
+    <w:abstractNumId w:val="17"/>
   </w:num>
   <w:num w:numId="14" w16cid:durableId="567347564">
-    <w:abstractNumId w:val="10"/>
+    <w:abstractNumId w:val="12"/>
   </w:num>
   <w:num w:numId="15" w16cid:durableId="1368021160">
     <w:abstractNumId w:val="7"/>
   </w:num>
   <w:num w:numId="16" w16cid:durableId="763257870">
-    <w:abstractNumId w:val="13"/>
+    <w:abstractNumId w:val="15"/>
   </w:num>
   <w:num w:numId="17" w16cid:durableId="356548233">
     <w:abstractNumId w:val="7"/>
+  </w:num>
+  <w:num w:numId="18" w16cid:durableId="201333817">
+    <w:abstractNumId w:val="16"/>
+  </w:num>
+  <w:num w:numId="19" w16cid:durableId="747461865">
+    <w:abstractNumId w:val="9"/>
+  </w:num>
+  <w:num w:numId="20" w16cid:durableId="1849900467">
+    <w:abstractNumId w:val="10"/>
   </w:num>
 </w:numbering>
 </file>

</xml_diff>